<commit_message>
Only consider open projects Do not call OSGi install when bundle already installed Minor errors in Removing and adding projects
</commit_message>
<xml_diff>
--- a/no.javatime.inplace.help/html/gettingstarted/Basic Tutorial Activating Bundles.docx
+++ b/no.javatime.inplace.help/html/gettingstarted/Basic Tutorial Activating Bundles.docx
@@ -1,6 +1,6 @@
 
 <file path=word/document.xml><?xml version="1.0" encoding="utf-8"?>
-<w:document xmlns:wpc="http://schemas.microsoft.com/office/word/2010/wordprocessingCanvas" xmlns:mc="http://schemas.openxmlformats.org/markup-compatibility/2006" xmlns:o="urn:schemas-microsoft-com:office:office" xmlns:r="http://schemas.openxmlformats.org/officeDocument/2006/relationships" xmlns:m="http://schemas.openxmlformats.org/officeDocument/2006/math" xmlns:v="urn:schemas-microsoft-com:vml" xmlns:wp14="http://schemas.microsoft.com/office/word/2010/wordprocessingDrawing" xmlns:wp="http://schemas.openxmlformats.org/drawingml/2006/wordprocessingDrawing" xmlns:w10="urn:schemas-microsoft-com:office:word" xmlns:w="http://schemas.openxmlformats.org/wordprocessingml/2006/main" xmlns:w14="http://schemas.microsoft.com/office/word/2010/wordml" xmlns:wpg="http://schemas.microsoft.com/office/word/2010/wordprocessingGroup" xmlns:wpi="http://schemas.microsoft.com/office/word/2010/wordprocessingInk" xmlns:wne="http://schemas.microsoft.com/office/word/2006/wordml" xmlns:wps="http://schemas.microsoft.com/office/word/2010/wordprocessingShape" mc:Ignorable="w14 wp14">
+<w:document xmlns:wpc="http://schemas.microsoft.com/office/word/2010/wordprocessingCanvas" xmlns:mc="http://schemas.openxmlformats.org/markup-compatibility/2006" xmlns:o="urn:schemas-microsoft-com:office:office" xmlns:r="http://schemas.openxmlformats.org/officeDocument/2006/relationships" xmlns:m="http://schemas.openxmlformats.org/officeDocument/2006/math" xmlns:v="urn:schemas-microsoft-com:vml" xmlns:wp14="http://schemas.microsoft.com/office/word/2010/wordprocessingDrawing" xmlns:wp="http://schemas.openxmlformats.org/drawingml/2006/wordprocessingDrawing" xmlns:w10="urn:schemas-microsoft-com:office:word" xmlns:w="http://schemas.openxmlformats.org/wordprocessingml/2006/main" xmlns:w14="http://schemas.microsoft.com/office/word/2010/wordml" xmlns:w15="http://schemas.microsoft.com/office/word/2012/wordml" xmlns:wpg="http://schemas.microsoft.com/office/word/2010/wordprocessingGroup" xmlns:wpi="http://schemas.microsoft.com/office/word/2010/wordprocessingInk" xmlns:wne="http://schemas.microsoft.com/office/word/2006/wordml" xmlns:wps="http://schemas.microsoft.com/office/word/2010/wordprocessingShape" mc:Ignorable="w14 w15 wp14">
   <w:body>
     <w:p>
       <w:pPr>
@@ -810,8 +810,8 @@
       <w:r>
         <w:rPr>
           <w:noProof/>
-        </w:rPr>
-        <w:lastRenderedPageBreak/>
+          <w:lang w:val="nb-NO" w:eastAsia="nb-NO"/>
+        </w:rPr>
         <mc:AlternateContent>
           <mc:Choice Requires="wps">
             <w:drawing>
@@ -860,6 +860,7 @@
                             <w:r>
                               <w:rPr>
                                 <w:noProof/>
+                                <w:lang w:val="nb-NO" w:eastAsia="nb-NO"/>
                               </w:rPr>
                               <w:drawing>
                                 <wp:inline distT="0" distB="0" distL="0" distR="0" wp14:anchorId="07D8218E" wp14:editId="098BED20">
@@ -877,7 +878,7 @@
                                           <pic:cNvPicPr/>
                                         </pic:nvPicPr>
                                         <pic:blipFill>
-                                          <a:blip r:embed="rId9"/>
+                                          <a:blip r:embed="rId8"/>
                                           <a:stretch>
                                             <a:fillRect/>
                                           </a:stretch>
@@ -925,6 +926,7 @@
                       <w:r>
                         <w:rPr>
                           <w:noProof/>
+                          <w:lang w:val="nb-NO" w:eastAsia="nb-NO"/>
                         </w:rPr>
                         <w:drawing>
                           <wp:inline distT="0" distB="0" distL="0" distR="0" wp14:anchorId="07D8218E" wp14:editId="098BED20">
@@ -942,7 +944,7 @@
                                     <pic:cNvPicPr/>
                                   </pic:nvPicPr>
                                   <pic:blipFill>
-                                    <a:blip r:embed="rId10"/>
+                                    <a:blip r:embed="rId8"/>
                                     <a:stretch>
                                       <a:fillRect/>
                                     </a:stretch>
@@ -1067,8 +1069,8 @@
       <w:r>
         <w:rPr>
           <w:noProof/>
-        </w:rPr>
-        <w:lastRenderedPageBreak/>
+          <w:lang w:val="nb-NO" w:eastAsia="nb-NO"/>
+        </w:rPr>
         <mc:AlternateContent>
           <mc:Choice Requires="wps">
             <w:drawing>
@@ -1117,6 +1119,7 @@
                             <w:r>
                               <w:rPr>
                                 <w:noProof/>
+                                <w:lang w:val="nb-NO" w:eastAsia="nb-NO"/>
                               </w:rPr>
                               <w:drawing>
                                 <wp:inline distT="0" distB="0" distL="0" distR="0" wp14:anchorId="1D16B756" wp14:editId="0B841398">
@@ -1134,7 +1137,7 @@
                                           <pic:cNvPicPr/>
                                         </pic:nvPicPr>
                                         <pic:blipFill>
-                                          <a:blip r:embed="rId11"/>
+                                          <a:blip r:embed="rId9"/>
                                           <a:stretch>
                                             <a:fillRect/>
                                           </a:stretch>
@@ -1178,6 +1181,7 @@
                       <w:r>
                         <w:rPr>
                           <w:noProof/>
+                          <w:lang w:val="nb-NO" w:eastAsia="nb-NO"/>
                         </w:rPr>
                         <w:drawing>
                           <wp:inline distT="0" distB="0" distL="0" distR="0" wp14:anchorId="1D16B756" wp14:editId="0B841398">
@@ -1195,7 +1199,7 @@
                                     <pic:cNvPicPr/>
                                   </pic:nvPicPr>
                                   <pic:blipFill>
-                                    <a:blip r:embed="rId12"/>
+                                    <a:blip r:embed="rId9"/>
                                     <a:stretch>
                                       <a:fillRect/>
                                     </a:stretch>
@@ -1348,6 +1352,7 @@
       <w:r>
         <w:rPr>
           <w:noProof/>
+          <w:lang w:val="nb-NO" w:eastAsia="nb-NO"/>
         </w:rPr>
         <mc:AlternateContent>
           <mc:Choice Requires="wps">
@@ -1397,6 +1402,7 @@
                             <w:r>
                               <w:rPr>
                                 <w:noProof/>
+                                <w:lang w:val="nb-NO" w:eastAsia="nb-NO"/>
                               </w:rPr>
                               <w:drawing>
                                 <wp:inline distT="0" distB="0" distL="0" distR="0">
@@ -1416,7 +1422,7 @@
                                           </pic:cNvPicPr>
                                         </pic:nvPicPr>
                                         <pic:blipFill>
-                                          <a:blip r:embed="rId13">
+                                          <a:blip r:embed="rId10">
                                             <a:extLst>
                                               <a:ext uri="{28A0092B-C50C-407E-A947-70E740481C1C}">
                                                 <a14:useLocalDpi xmlns:a14="http://schemas.microsoft.com/office/drawing/2010/main" val="0"/>
@@ -1471,6 +1477,7 @@
                       <w:r>
                         <w:rPr>
                           <w:noProof/>
+                          <w:lang w:val="nb-NO" w:eastAsia="nb-NO"/>
                         </w:rPr>
                         <w:drawing>
                           <wp:inline distT="0" distB="0" distL="0" distR="0">
@@ -1490,7 +1497,7 @@
                                     </pic:cNvPicPr>
                                   </pic:nvPicPr>
                                   <pic:blipFill>
-                                    <a:blip r:embed="rId14">
+                                    <a:blip r:embed="rId10">
                                       <a:extLst>
                                         <a:ext uri="{28A0092B-C50C-407E-A947-70E740481C1C}">
                                           <a14:useLocalDpi xmlns:a14="http://schemas.microsoft.com/office/drawing/2010/main" val="0"/>
@@ -1533,7 +1540,6 @@
     </w:p>
     <w:p>
       <w:r>
-        <w:lastRenderedPageBreak/>
         <w:t xml:space="preserve">In the </w:t>
       </w:r>
       <w:r>
@@ -1562,6 +1568,7 @@
       <w:r>
         <w:rPr>
           <w:noProof/>
+          <w:lang w:val="nb-NO" w:eastAsia="nb-NO"/>
         </w:rPr>
         <mc:AlternateContent>
           <mc:Choice Requires="wps">
@@ -1611,6 +1618,7 @@
                             <w:r>
                               <w:rPr>
                                 <w:noProof/>
+                                <w:lang w:val="nb-NO" w:eastAsia="nb-NO"/>
                               </w:rPr>
                               <w:drawing>
                                 <wp:inline distT="0" distB="0" distL="0" distR="0" wp14:anchorId="725717E0" wp14:editId="27C47EF2">
@@ -1628,7 +1636,7 @@
                                           <pic:cNvPicPr/>
                                         </pic:nvPicPr>
                                         <pic:blipFill>
-                                          <a:blip r:embed="rId15"/>
+                                          <a:blip r:embed="rId11"/>
                                           <a:stretch>
                                             <a:fillRect/>
                                           </a:stretch>
@@ -1665,13 +1673,14 @@
           </mc:Choice>
           <mc:Fallback>
             <w:pict>
-              <v:shape id="Text Box 2" o:spid="_x0000_s1029" type="#_x0000_t202" style="width:469.5pt;height:282pt;visibility:visible;mso-wrap-style:square;mso-left-percent:-10001;mso-top-percent:-10001;mso-position-horizontal:absolute;mso-position-horizontal-relative:char;mso-position-vertical:absolute;mso-position-vertical-relative:line;mso-left-percent:-10001;mso-top-percent:-10001;v-text-anchor:top" o:gfxdata="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" fillcolor="white [3201]" stroked="f" strokeweight=".5pt">
+              <v:shape w14:anchorId="3DD5A3B8" id="Text Box 2" o:spid="_x0000_s1029" type="#_x0000_t202" style="width:469.5pt;height:282pt;visibility:visible;mso-wrap-style:square;mso-left-percent:-10001;mso-top-percent:-10001;mso-position-horizontal:absolute;mso-position-horizontal-relative:char;mso-position-vertical:absolute;mso-position-vertical-relative:line;mso-left-percent:-10001;mso-top-percent:-10001;v-text-anchor:top" o:gfxdata="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" fillcolor="white [3201]" stroked="f" strokeweight=".5pt">
                 <v:textbox>
                   <w:txbxContent>
                     <w:p>
                       <w:r>
                         <w:rPr>
                           <w:noProof/>
+                          <w:lang w:val="nb-NO" w:eastAsia="nb-NO"/>
                         </w:rPr>
                         <w:drawing>
                           <wp:inline distT="0" distB="0" distL="0" distR="0" wp14:anchorId="725717E0" wp14:editId="27C47EF2">
@@ -1689,7 +1698,7 @@
                                     <pic:cNvPicPr/>
                                   </pic:nvPicPr>
                                   <pic:blipFill>
-                                    <a:blip r:embed="rId16"/>
+                                    <a:blip r:embed="rId11"/>
                                     <a:stretch>
                                       <a:fillRect/>
                                     </a:stretch>
@@ -1739,7 +1748,7 @@
       <w:r>
         <w:t xml:space="preserve">By default the </w:t>
       </w:r>
-      <w:hyperlink r:id="rId17" w:anchor="SetActivationPolicyToEagerOnActivate" w:history="1">
+      <w:hyperlink r:id="rId12" w:anchor="SetActivationPolicyToEagerOnActivate" w:history="1">
         <w:r>
           <w:rPr>
             <w:rStyle w:val="Hyperlink"/>
@@ -1865,7 +1874,7 @@
       <w:r>
         <w:t xml:space="preserve">If you activate the bundle with a lazy activation policy, you can always change this after the bundle is activated by enabling the </w:t>
       </w:r>
-      <w:hyperlink r:id="rId18" w:anchor="EagerActivationPolicy" w:history="1">
+      <w:hyperlink r:id="rId13" w:anchor="EagerActivationPolicy" w:history="1">
         <w:r>
           <w:rPr>
             <w:rStyle w:val="Hyperlink"/>
@@ -1904,7 +1913,7 @@
       <w:r>
         <w:t xml:space="preserve">Also assure that the </w:t>
       </w:r>
-      <w:hyperlink r:id="rId19" w:anchor="AddbintoBundleClassPathonActivate" w:history="1">
+      <w:hyperlink r:id="rId14" w:anchor="AddbintoBundleClassPathonActivate" w:history="1">
         <w:r>
           <w:rPr>
             <w:rStyle w:val="Hyperlink"/>
@@ -1942,7 +1951,7 @@
       <w:r>
         <w:t xml:space="preserve">set as the </w:t>
       </w:r>
-      <w:hyperlink r:id="rId20" w:anchor="OutputFolder" w:history="1">
+      <w:hyperlink r:id="rId15" w:anchor="OutputFolder" w:history="1">
         <w:r>
           <w:rPr>
             <w:rStyle w:val="Hyperlink"/>
@@ -1995,7 +2004,7 @@
         </w:rPr>
         <w:t xml:space="preserve">See </w:t>
       </w:r>
-      <w:hyperlink r:id="rId21" w:history="1">
+      <w:hyperlink r:id="rId16" w:history="1">
         <w:r>
           <w:rPr>
             <w:rStyle w:val="Hyperlink"/>
@@ -2017,7 +2026,6 @@
       </w:pPr>
       <w:bookmarkStart w:id="5" w:name="_Toc336442209"/>
       <w:r>
-        <w:lastRenderedPageBreak/>
         <w:t>Activating the Bundle</w:t>
       </w:r>
       <w:bookmarkEnd w:id="5"/>
@@ -2114,6 +2122,7 @@
       <w:r>
         <w:rPr>
           <w:noProof/>
+          <w:lang w:val="nb-NO" w:eastAsia="nb-NO"/>
         </w:rPr>
         <mc:AlternateContent>
           <mc:Choice Requires="wps">
@@ -2163,6 +2172,7 @@
                             <w:r>
                               <w:rPr>
                                 <w:noProof/>
+                                <w:lang w:val="nb-NO" w:eastAsia="nb-NO"/>
                               </w:rPr>
                               <w:drawing>
                                 <wp:inline distT="0" distB="0" distL="0" distR="0" wp14:anchorId="7578D343" wp14:editId="6717D6A7">
@@ -2180,7 +2190,7 @@
                                           <pic:cNvPicPr/>
                                         </pic:nvPicPr>
                                         <pic:blipFill>
-                                          <a:blip r:embed="rId22"/>
+                                          <a:blip r:embed="rId17"/>
                                           <a:stretch>
                                             <a:fillRect/>
                                           </a:stretch>
@@ -2224,6 +2234,7 @@
                       <w:r>
                         <w:rPr>
                           <w:noProof/>
+                          <w:lang w:val="nb-NO" w:eastAsia="nb-NO"/>
                         </w:rPr>
                         <w:drawing>
                           <wp:inline distT="0" distB="0" distL="0" distR="0" wp14:anchorId="7578D343" wp14:editId="6717D6A7">
@@ -2241,7 +2252,7 @@
                                     <pic:cNvPicPr/>
                                   </pic:nvPicPr>
                                   <pic:blipFill>
-                                    <a:blip r:embed="rId23"/>
+                                    <a:blip r:embed="rId17"/>
                                     <a:stretch>
                                       <a:fillRect/>
                                     </a:stretch>
@@ -2453,7 +2464,6 @@
           <w:szCs w:val="20"/>
         </w:rPr>
       </w:pPr>
-      <w:proofErr w:type="gramStart"/>
       <w:r>
         <w:rPr>
           <w:rFonts w:ascii="Consolas" w:hAnsi="Consolas" w:cs="Consolas"/>
@@ -2488,9 +2498,9 @@
           <w:sz w:val="20"/>
           <w:szCs w:val="20"/>
         </w:rPr>
-        <w:t>"Hello World!!</w:t>
-      </w:r>
-      <w:proofErr w:type="gramEnd"/>
+        <w:t>"Hello World</w:t>
+      </w:r>
+      <w:proofErr w:type="gramStart"/>
       <w:r>
         <w:rPr>
           <w:rFonts w:ascii="Consolas" w:hAnsi="Consolas" w:cs="Consolas"/>
@@ -2498,8 +2508,9 @@
           <w:sz w:val="20"/>
           <w:szCs w:val="20"/>
         </w:rPr>
-        <w:t xml:space="preserve"> You have changed"</w:t>
-      </w:r>
+        <w:t>!!</w:t>
+      </w:r>
+      <w:proofErr w:type="gramEnd"/>
       <w:r>
         <w:rPr>
           <w:rFonts w:ascii="Consolas" w:hAnsi="Consolas" w:cs="Consolas"/>
@@ -2507,37 +2518,35 @@
           <w:sz w:val="20"/>
           <w:szCs w:val="20"/>
         </w:rPr>
-        <w:t>);</w:t>
-      </w:r>
-    </w:p>
-    <w:p>
-      <w:r>
-        <w:t>And the print statement in the Stop method to:</w:t>
-      </w:r>
-    </w:p>
-    <w:p>
-      <w:pPr>
+        <w:t xml:space="preserve"> You have changed"</w:t>
+      </w:r>
+      <w:r>
         <w:rPr>
           <w:rFonts w:ascii="Consolas" w:hAnsi="Consolas" w:cs="Consolas"/>
           <w:color w:val="000000"/>
           <w:sz w:val="20"/>
           <w:szCs w:val="20"/>
         </w:rPr>
-      </w:pPr>
-      <w:r>
-        <w:tab/>
-      </w:r>
-      <w:proofErr w:type="gramStart"/>
-      <w:r>
+        <w:t>);</w:t>
+      </w:r>
+    </w:p>
+    <w:p>
+      <w:r>
+        <w:t>And the print statement in the Stop method to:</w:t>
+      </w:r>
+    </w:p>
+    <w:p>
+      <w:pPr>
         <w:rPr>
           <w:rFonts w:ascii="Consolas" w:hAnsi="Consolas" w:cs="Consolas"/>
           <w:color w:val="000000"/>
           <w:sz w:val="20"/>
           <w:szCs w:val="20"/>
         </w:rPr>
-        <w:t>System.out.println ("Goodbye World!!</w:t>
-      </w:r>
-      <w:proofErr w:type="gramEnd"/>
+      </w:pPr>
+      <w:r>
+        <w:tab/>
+      </w:r>
       <w:r>
         <w:rPr>
           <w:rFonts w:ascii="Consolas" w:hAnsi="Consolas" w:cs="Consolas"/>
@@ -2545,6 +2554,26 @@
           <w:sz w:val="20"/>
           <w:szCs w:val="20"/>
         </w:rPr>
+        <w:t>System.out.println ("Goodbye World</w:t>
+      </w:r>
+      <w:proofErr w:type="gramStart"/>
+      <w:r>
+        <w:rPr>
+          <w:rFonts w:ascii="Consolas" w:hAnsi="Consolas" w:cs="Consolas"/>
+          <w:color w:val="000000"/>
+          <w:sz w:val="20"/>
+          <w:szCs w:val="20"/>
+        </w:rPr>
+        <w:t>!!</w:t>
+      </w:r>
+      <w:proofErr w:type="gramEnd"/>
+      <w:r>
+        <w:rPr>
+          <w:rFonts w:ascii="Consolas" w:hAnsi="Consolas" w:cs="Consolas"/>
+          <w:color w:val="000000"/>
+          <w:sz w:val="20"/>
+          <w:szCs w:val="20"/>
+        </w:rPr>
         <w:t xml:space="preserve"> I'll be back");</w:t>
       </w:r>
     </w:p>
@@ -2570,7 +2599,7 @@
       <w:r>
         <w:t xml:space="preserve">and the </w:t>
       </w:r>
-      <w:hyperlink r:id="rId24" w:anchor="UpdateOnBuild" w:history="1">
+      <w:hyperlink r:id="rId18" w:anchor="UpdateOnBuild" w:history="1">
         <w:r>
           <w:rPr>
             <w:rStyle w:val="Hyperlink"/>
@@ -2595,8 +2624,8 @@
       <w:r>
         <w:rPr>
           <w:noProof/>
-        </w:rPr>
-        <w:lastRenderedPageBreak/>
+          <w:lang w:val="nb-NO" w:eastAsia="nb-NO"/>
+        </w:rPr>
         <mc:AlternateContent>
           <mc:Choice Requires="wps">
             <w:drawing>
@@ -2645,6 +2674,7 @@
                             <w:r>
                               <w:rPr>
                                 <w:noProof/>
+                                <w:lang w:val="nb-NO" w:eastAsia="nb-NO"/>
                               </w:rPr>
                               <w:drawing>
                                 <wp:inline distT="0" distB="0" distL="0" distR="0" wp14:anchorId="0A31C4FA" wp14:editId="4B08A94A">
@@ -2662,7 +2692,7 @@
                                           <pic:cNvPicPr/>
                                         </pic:nvPicPr>
                                         <pic:blipFill>
-                                          <a:blip r:embed="rId25"/>
+                                          <a:blip r:embed="rId19"/>
                                           <a:stretch>
                                             <a:fillRect/>
                                           </a:stretch>
@@ -2706,6 +2736,7 @@
                       <w:r>
                         <w:rPr>
                           <w:noProof/>
+                          <w:lang w:val="nb-NO" w:eastAsia="nb-NO"/>
                         </w:rPr>
                         <w:drawing>
                           <wp:inline distT="0" distB="0" distL="0" distR="0" wp14:anchorId="0A31C4FA" wp14:editId="4B08A94A">
@@ -2723,7 +2754,7 @@
                                     <pic:cNvPicPr/>
                                   </pic:nvPicPr>
                                   <pic:blipFill>
-                                    <a:blip r:embed="rId26"/>
+                                    <a:blip r:embed="rId19"/>
                                     <a:stretch>
                                       <a:fillRect/>
                                     </a:stretch>
@@ -3069,8 +3100,8 @@
       <w:r>
         <w:rPr>
           <w:noProof/>
-        </w:rPr>
-        <w:lastRenderedPageBreak/>
+          <w:lang w:val="nb-NO" w:eastAsia="nb-NO"/>
+        </w:rPr>
         <mc:AlternateContent>
           <mc:Choice Requires="wps">
             <w:drawing>
@@ -3119,6 +3150,7 @@
                             <w:r>
                               <w:rPr>
                                 <w:noProof/>
+                                <w:lang w:val="nb-NO" w:eastAsia="nb-NO"/>
                               </w:rPr>
                               <w:drawing>
                                 <wp:inline distT="0" distB="0" distL="0" distR="0" wp14:anchorId="572339E8" wp14:editId="7D716074">
@@ -3138,7 +3170,7 @@
                                           </pic:cNvPicPr>
                                         </pic:nvPicPr>
                                         <pic:blipFill>
-                                          <a:blip r:embed="rId27">
+                                          <a:blip r:embed="rId20">
                                             <a:extLst>
                                               <a:ext uri="{28A0092B-C50C-407E-A947-70E740481C1C}">
                                                 <a14:useLocalDpi xmlns:a14="http://schemas.microsoft.com/office/drawing/2010/main" val="0"/>
@@ -3186,17 +3218,14 @@
           </mc:Choice>
           <mc:Fallback>
             <w:pict>
-              <v:shapetype id="_x0000_t202" coordsize="21600,21600" o:spt="202" path="m,l,21600r21600,l21600,xe">
-                <v:stroke joinstyle="miter"/>
-                <v:path gradientshapeok="t" o:connecttype="rect"/>
-              </v:shapetype>
-              <v:shape id="Text Box 17" o:spid="_x0000_s1032" type="#_x0000_t202" style="width:396pt;height:265.5pt;visibility:visible;mso-wrap-style:none;mso-left-percent:-10001;mso-top-percent:-10001;mso-position-horizontal:absolute;mso-position-horizontal-relative:char;mso-position-vertical:absolute;mso-position-vertical-relative:line;mso-left-percent:-10001;mso-top-percent:-10001;v-text-anchor:top" o:gfxdata="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" fillcolor="white [3201]" stroked="f" strokeweight=".5pt">
+              <v:shape w14:anchorId="4EAA2186" id="Text Box 17" o:spid="_x0000_s1032" type="#_x0000_t202" style="width:396pt;height:265.5pt;visibility:visible;mso-wrap-style:none;mso-left-percent:-10001;mso-top-percent:-10001;mso-position-horizontal:absolute;mso-position-horizontal-relative:char;mso-position-vertical:absolute;mso-position-vertical-relative:line;mso-left-percent:-10001;mso-top-percent:-10001;v-text-anchor:top" o:gfxdata="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" fillcolor="white [3201]" stroked="f" strokeweight=".5pt">
                 <v:textbox style="mso-fit-shape-to-text:t">
                   <w:txbxContent>
                     <w:p>
                       <w:r>
                         <w:rPr>
                           <w:noProof/>
+                          <w:lang w:val="nb-NO" w:eastAsia="nb-NO"/>
                         </w:rPr>
                         <w:drawing>
                           <wp:inline distT="0" distB="0" distL="0" distR="0" wp14:anchorId="572339E8" wp14:editId="7D716074">
@@ -3216,7 +3245,7 @@
                                     </pic:cNvPicPr>
                                   </pic:nvPicPr>
                                   <pic:blipFill>
-                                    <a:blip r:embed="rId28">
+                                    <a:blip r:embed="rId20">
                                       <a:extLst>
                                         <a:ext uri="{28A0092B-C50C-407E-A947-70E740481C1C}">
                                           <a14:useLocalDpi xmlns:a14="http://schemas.microsoft.com/office/drawing/2010/main" val="0"/>
@@ -3294,7 +3323,7 @@
       <w:r>
         <w:t xml:space="preserve"> See </w:t>
       </w:r>
-      <w:hyperlink r:id="rId29" w:history="1">
+      <w:hyperlink r:id="rId21" w:history="1">
         <w:r>
           <w:rPr>
             <w:rStyle w:val="Hyperlink"/>
@@ -3340,7 +3369,7 @@
       <w:r>
         <w:t xml:space="preserve"> See </w:t>
       </w:r>
-      <w:hyperlink r:id="rId30" w:history="1">
+      <w:hyperlink r:id="rId22" w:history="1">
         <w:r>
           <w:rPr>
             <w:rStyle w:val="Hyperlink"/>
@@ -3378,17 +3407,12 @@
         <w:t>it was refreshed</w:t>
       </w:r>
       <w:r>
-        <w:t>. You will see the start and stop messages in the console when you try it. Resolve is the process of renewing all dependencies between</w:t>
-      </w:r>
-      <w:bookmarkStart w:id="9" w:name="_GoBack"/>
-      <w:bookmarkEnd w:id="9"/>
-      <w:r>
-        <w:t xml:space="preserve"> bundles. This is discussed in more depth</w:t>
+        <w:t>. You will see the start and stop messages in the console when you try it. Resolve is the process of renewing all dependencies between bundles. This is discussed in more depth</w:t>
       </w:r>
       <w:r>
         <w:t xml:space="preserve"> in </w:t>
       </w:r>
-      <w:hyperlink r:id="rId31" w:history="1">
+      <w:hyperlink r:id="rId23" w:history="1">
         <w:r>
           <w:rPr>
             <w:rStyle w:val="Hyperlink"/>
@@ -3411,7 +3435,7 @@
       <w:r>
         <w:t xml:space="preserve">working with </w:t>
       </w:r>
-      <w:hyperlink r:id="rId32" w:history="1">
+      <w:hyperlink r:id="rId24" w:history="1">
         <w:r>
           <w:rPr>
             <w:rStyle w:val="Hyperlink"/>
@@ -3460,7 +3484,7 @@
       <w:r>
         <w:t xml:space="preserve"> See </w:t>
       </w:r>
-      <w:hyperlink r:id="rId33" w:history="1">
+      <w:hyperlink r:id="rId25" w:history="1">
         <w:r>
           <w:rPr>
             <w:rStyle w:val="Hyperlink"/>
@@ -3500,7 +3524,7 @@
       </w:r>
     </w:p>
     <w:sectPr>
-      <w:headerReference w:type="default" r:id="rId34"/>
+      <w:headerReference w:type="default" r:id="rId26"/>
       <w:pgSz w:w="11906" w:h="16838"/>
       <w:pgMar w:top="1417" w:right="1417" w:bottom="1417" w:left="1417" w:header="708" w:footer="708" w:gutter="0"/>
       <w:cols w:space="708"/>
@@ -3511,7 +3535,7 @@
 </file>
 
 <file path=word/endnotes.xml><?xml version="1.0" encoding="utf-8"?>
-<w:endnotes xmlns:wpc="http://schemas.microsoft.com/office/word/2010/wordprocessingCanvas" xmlns:mc="http://schemas.openxmlformats.org/markup-compatibility/2006" xmlns:o="urn:schemas-microsoft-com:office:office" xmlns:r="http://schemas.openxmlformats.org/officeDocument/2006/relationships" xmlns:m="http://schemas.openxmlformats.org/officeDocument/2006/math" xmlns:v="urn:schemas-microsoft-com:vml" xmlns:wp14="http://schemas.microsoft.com/office/word/2010/wordprocessingDrawing" xmlns:wp="http://schemas.openxmlformats.org/drawingml/2006/wordprocessingDrawing" xmlns:w10="urn:schemas-microsoft-com:office:word" xmlns:w="http://schemas.openxmlformats.org/wordprocessingml/2006/main" xmlns:w14="http://schemas.microsoft.com/office/word/2010/wordml" xmlns:wpg="http://schemas.microsoft.com/office/word/2010/wordprocessingGroup" xmlns:wpi="http://schemas.microsoft.com/office/word/2010/wordprocessingInk" xmlns:wne="http://schemas.microsoft.com/office/word/2006/wordml" xmlns:wps="http://schemas.microsoft.com/office/word/2010/wordprocessingShape" mc:Ignorable="w14 wp14">
+<w:endnotes xmlns:wpc="http://schemas.microsoft.com/office/word/2010/wordprocessingCanvas" xmlns:mc="http://schemas.openxmlformats.org/markup-compatibility/2006" xmlns:o="urn:schemas-microsoft-com:office:office" xmlns:r="http://schemas.openxmlformats.org/officeDocument/2006/relationships" xmlns:m="http://schemas.openxmlformats.org/officeDocument/2006/math" xmlns:v="urn:schemas-microsoft-com:vml" xmlns:wp14="http://schemas.microsoft.com/office/word/2010/wordprocessingDrawing" xmlns:wp="http://schemas.openxmlformats.org/drawingml/2006/wordprocessingDrawing" xmlns:w10="urn:schemas-microsoft-com:office:word" xmlns:w="http://schemas.openxmlformats.org/wordprocessingml/2006/main" xmlns:w14="http://schemas.microsoft.com/office/word/2010/wordml" xmlns:w15="http://schemas.microsoft.com/office/word/2012/wordml" xmlns:wpg="http://schemas.microsoft.com/office/word/2010/wordprocessingGroup" xmlns:wpi="http://schemas.microsoft.com/office/word/2010/wordprocessingInk" xmlns:wne="http://schemas.microsoft.com/office/word/2006/wordml" xmlns:wps="http://schemas.microsoft.com/office/word/2010/wordprocessingShape" mc:Ignorable="w14 w15 wp14">
   <w:endnote w:type="separator" w:id="-1">
     <w:p>
       <w:pPr>
@@ -3536,7 +3560,7 @@
 </file>
 
 <file path=word/footnotes.xml><?xml version="1.0" encoding="utf-8"?>
-<w:footnotes xmlns:wpc="http://schemas.microsoft.com/office/word/2010/wordprocessingCanvas" xmlns:mc="http://schemas.openxmlformats.org/markup-compatibility/2006" xmlns:o="urn:schemas-microsoft-com:office:office" xmlns:r="http://schemas.openxmlformats.org/officeDocument/2006/relationships" xmlns:m="http://schemas.openxmlformats.org/officeDocument/2006/math" xmlns:v="urn:schemas-microsoft-com:vml" xmlns:wp14="http://schemas.microsoft.com/office/word/2010/wordprocessingDrawing" xmlns:wp="http://schemas.openxmlformats.org/drawingml/2006/wordprocessingDrawing" xmlns:w10="urn:schemas-microsoft-com:office:word" xmlns:w="http://schemas.openxmlformats.org/wordprocessingml/2006/main" xmlns:w14="http://schemas.microsoft.com/office/word/2010/wordml" xmlns:wpg="http://schemas.microsoft.com/office/word/2010/wordprocessingGroup" xmlns:wpi="http://schemas.microsoft.com/office/word/2010/wordprocessingInk" xmlns:wne="http://schemas.microsoft.com/office/word/2006/wordml" xmlns:wps="http://schemas.microsoft.com/office/word/2010/wordprocessingShape" mc:Ignorable="w14 wp14">
+<w:footnotes xmlns:wpc="http://schemas.microsoft.com/office/word/2010/wordprocessingCanvas" xmlns:mc="http://schemas.openxmlformats.org/markup-compatibility/2006" xmlns:o="urn:schemas-microsoft-com:office:office" xmlns:r="http://schemas.openxmlformats.org/officeDocument/2006/relationships" xmlns:m="http://schemas.openxmlformats.org/officeDocument/2006/math" xmlns:v="urn:schemas-microsoft-com:vml" xmlns:wp14="http://schemas.microsoft.com/office/word/2010/wordprocessingDrawing" xmlns:wp="http://schemas.openxmlformats.org/drawingml/2006/wordprocessingDrawing" xmlns:w10="urn:schemas-microsoft-com:office:word" xmlns:w="http://schemas.openxmlformats.org/wordprocessingml/2006/main" xmlns:w14="http://schemas.microsoft.com/office/word/2010/wordml" xmlns:w15="http://schemas.microsoft.com/office/word/2012/wordml" xmlns:wpg="http://schemas.microsoft.com/office/word/2010/wordprocessingGroup" xmlns:wpi="http://schemas.microsoft.com/office/word/2010/wordprocessingInk" xmlns:wne="http://schemas.microsoft.com/office/word/2006/wordml" xmlns:wps="http://schemas.microsoft.com/office/word/2010/wordprocessingShape" mc:Ignorable="w14 w15 wp14">
   <w:footnote w:type="separator" w:id="-1">
     <w:p>
       <w:pPr>
@@ -3561,7 +3585,7 @@
 </file>
 
 <file path=word/header1.xml><?xml version="1.0" encoding="utf-8"?>
-<w:hdr xmlns:wpc="http://schemas.microsoft.com/office/word/2010/wordprocessingCanvas" xmlns:mc="http://schemas.openxmlformats.org/markup-compatibility/2006" xmlns:o="urn:schemas-microsoft-com:office:office" xmlns:r="http://schemas.openxmlformats.org/officeDocument/2006/relationships" xmlns:m="http://schemas.openxmlformats.org/officeDocument/2006/math" xmlns:v="urn:schemas-microsoft-com:vml" xmlns:wp14="http://schemas.microsoft.com/office/word/2010/wordprocessingDrawing" xmlns:wp="http://schemas.openxmlformats.org/drawingml/2006/wordprocessingDrawing" xmlns:w10="urn:schemas-microsoft-com:office:word" xmlns:w="http://schemas.openxmlformats.org/wordprocessingml/2006/main" xmlns:w14="http://schemas.microsoft.com/office/word/2010/wordml" xmlns:wpg="http://schemas.microsoft.com/office/word/2010/wordprocessingGroup" xmlns:wpi="http://schemas.microsoft.com/office/word/2010/wordprocessingInk" xmlns:wne="http://schemas.microsoft.com/office/word/2006/wordml" xmlns:wps="http://schemas.microsoft.com/office/word/2010/wordprocessingShape" mc:Ignorable="w14 wp14">
+<w:hdr xmlns:wpc="http://schemas.microsoft.com/office/word/2010/wordprocessingCanvas" xmlns:mc="http://schemas.openxmlformats.org/markup-compatibility/2006" xmlns:o="urn:schemas-microsoft-com:office:office" xmlns:r="http://schemas.openxmlformats.org/officeDocument/2006/relationships" xmlns:m="http://schemas.openxmlformats.org/officeDocument/2006/math" xmlns:v="urn:schemas-microsoft-com:vml" xmlns:wp14="http://schemas.microsoft.com/office/word/2010/wordprocessingDrawing" xmlns:wp="http://schemas.openxmlformats.org/drawingml/2006/wordprocessingDrawing" xmlns:w10="urn:schemas-microsoft-com:office:word" xmlns:w="http://schemas.openxmlformats.org/wordprocessingml/2006/main" xmlns:w14="http://schemas.microsoft.com/office/word/2010/wordml" xmlns:w15="http://schemas.microsoft.com/office/word/2012/wordml" xmlns:wpg="http://schemas.microsoft.com/office/word/2010/wordprocessingGroup" xmlns:wpi="http://schemas.microsoft.com/office/word/2010/wordprocessingInk" xmlns:wne="http://schemas.microsoft.com/office/word/2006/wordml" xmlns:wps="http://schemas.microsoft.com/office/word/2010/wordprocessingShape" mc:Ignorable="w14 w15 wp14">
   <w:p>
     <w:pPr>
       <w:pStyle w:val="Header"/>
@@ -3581,7 +3605,7 @@
 </file>
 
 <file path=word/numbering.xml><?xml version="1.0" encoding="utf-8"?>
-<w:numbering xmlns:wpc="http://schemas.microsoft.com/office/word/2010/wordprocessingCanvas" xmlns:mc="http://schemas.openxmlformats.org/markup-compatibility/2006" xmlns:o="urn:schemas-microsoft-com:office:office" xmlns:r="http://schemas.openxmlformats.org/officeDocument/2006/relationships" xmlns:m="http://schemas.openxmlformats.org/officeDocument/2006/math" xmlns:v="urn:schemas-microsoft-com:vml" xmlns:wp14="http://schemas.microsoft.com/office/word/2010/wordprocessingDrawing" xmlns:wp="http://schemas.openxmlformats.org/drawingml/2006/wordprocessingDrawing" xmlns:w10="urn:schemas-microsoft-com:office:word" xmlns:w="http://schemas.openxmlformats.org/wordprocessingml/2006/main" xmlns:w14="http://schemas.microsoft.com/office/word/2010/wordml" xmlns:wpg="http://schemas.microsoft.com/office/word/2010/wordprocessingGroup" xmlns:wpi="http://schemas.microsoft.com/office/word/2010/wordprocessingInk" xmlns:wne="http://schemas.microsoft.com/office/word/2006/wordml" xmlns:wps="http://schemas.microsoft.com/office/word/2010/wordprocessingShape" mc:Ignorable="w14 wp14">
+<w:numbering xmlns:wpc="http://schemas.microsoft.com/office/word/2010/wordprocessingCanvas" xmlns:mc="http://schemas.openxmlformats.org/markup-compatibility/2006" xmlns:o="urn:schemas-microsoft-com:office:office" xmlns:r="http://schemas.openxmlformats.org/officeDocument/2006/relationships" xmlns:m="http://schemas.openxmlformats.org/officeDocument/2006/math" xmlns:v="urn:schemas-microsoft-com:vml" xmlns:wp14="http://schemas.microsoft.com/office/word/2010/wordprocessingDrawing" xmlns:wp="http://schemas.openxmlformats.org/drawingml/2006/wordprocessingDrawing" xmlns:w10="urn:schemas-microsoft-com:office:word" xmlns:w="http://schemas.openxmlformats.org/wordprocessingml/2006/main" xmlns:w14="http://schemas.microsoft.com/office/word/2010/wordml" xmlns:w15="http://schemas.microsoft.com/office/word/2012/wordml" xmlns:wpg="http://schemas.microsoft.com/office/word/2010/wordprocessingGroup" xmlns:wpi="http://schemas.microsoft.com/office/word/2010/wordprocessingInk" xmlns:wne="http://schemas.microsoft.com/office/word/2006/wordml" xmlns:wps="http://schemas.microsoft.com/office/word/2010/wordprocessingShape" mc:Ignorable="w14 w15 wp14">
   <w:abstractNum w:abstractNumId="0">
     <w:nsid w:val="45D65F0A"/>
     <w:multiLevelType w:val="hybridMultilevel"/>
@@ -3702,7 +3726,7 @@
 </file>
 
 <file path=word/styles.xml><?xml version="1.0" encoding="utf-8"?>
-<w:styles xmlns:mc="http://schemas.openxmlformats.org/markup-compatibility/2006" xmlns:r="http://schemas.openxmlformats.org/officeDocument/2006/relationships" xmlns:w="http://schemas.openxmlformats.org/wordprocessingml/2006/main" xmlns:w14="http://schemas.microsoft.com/office/word/2010/wordml" mc:Ignorable="w14">
+<w:styles xmlns:mc="http://schemas.openxmlformats.org/markup-compatibility/2006" xmlns:r="http://schemas.openxmlformats.org/officeDocument/2006/relationships" xmlns:w="http://schemas.openxmlformats.org/wordprocessingml/2006/main" xmlns:w14="http://schemas.microsoft.com/office/word/2010/wordml" xmlns:w15="http://schemas.microsoft.com/office/word/2012/wordml" mc:Ignorable="w14 w15">
   <w:docDefaults>
     <w:rPrDefault>
       <w:rPr>
@@ -3718,654 +3742,378 @@
       </w:pPr>
     </w:pPrDefault>
   </w:docDefaults>
-  <w:latentStyles w:defLockedState="0" w:defUIPriority="99" w:defSemiHidden="1" w:defUnhideWhenUsed="1" w:defQFormat="0" w:count="267">
-    <w:lsdException w:name="Normal" w:semiHidden="0" w:uiPriority="0" w:unhideWhenUsed="0" w:qFormat="1"/>
-    <w:lsdException w:name="heading 1" w:semiHidden="0" w:uiPriority="9" w:unhideWhenUsed="0" w:qFormat="1"/>
-    <w:lsdException w:name="heading 2" w:uiPriority="9" w:qFormat="1"/>
-    <w:lsdException w:name="heading 3" w:uiPriority="9" w:qFormat="1"/>
-    <w:lsdException w:name="heading 4" w:uiPriority="9" w:qFormat="1"/>
-    <w:lsdException w:name="heading 5" w:uiPriority="9" w:qFormat="1"/>
-    <w:lsdException w:name="heading 6" w:uiPriority="9" w:qFormat="1"/>
-    <w:lsdException w:name="heading 7" w:uiPriority="9" w:qFormat="1"/>
-    <w:lsdException w:name="heading 8" w:uiPriority="9" w:qFormat="1"/>
-    <w:lsdException w:name="heading 9" w:uiPriority="9" w:qFormat="1"/>
-    <w:lsdException w:name="toc 1" w:uiPriority="39"/>
-    <w:lsdException w:name="toc 2" w:uiPriority="39"/>
-    <w:lsdException w:name="toc 3" w:uiPriority="39"/>
-    <w:lsdException w:name="toc 4" w:uiPriority="39"/>
-    <w:lsdException w:name="toc 5" w:uiPriority="39"/>
-    <w:lsdException w:name="toc 6" w:uiPriority="39"/>
-    <w:lsdException w:name="toc 7" w:uiPriority="39"/>
-    <w:lsdException w:name="toc 8" w:uiPriority="39"/>
-    <w:lsdException w:name="toc 9" w:uiPriority="39"/>
-    <w:lsdException w:name="caption" w:uiPriority="35" w:qFormat="1"/>
-    <w:lsdException w:name="Title" w:semiHidden="0" w:uiPriority="10" w:unhideWhenUsed="0" w:qFormat="1"/>
-    <w:lsdException w:name="Default Paragraph Font" w:uiPriority="1"/>
-    <w:lsdException w:name="Subtitle" w:semiHidden="0" w:uiPriority="11" w:unhideWhenUsed="0" w:qFormat="1"/>
-    <w:lsdException w:name="Strong" w:semiHidden="0" w:uiPriority="22" w:unhideWhenUsed="0" w:qFormat="1"/>
-    <w:lsdException w:name="Emphasis" w:semiHidden="0" w:uiPriority="20" w:unhideWhenUsed="0" w:qFormat="1"/>
-    <w:lsdException w:name="Table Grid" w:semiHidden="0" w:uiPriority="59" w:unhideWhenUsed="0"/>
-    <w:lsdException w:name="Placeholder Text" w:unhideWhenUsed="0"/>
-    <w:lsdException w:name="No Spacing" w:semiHidden="0" w:uiPriority="1" w:unhideWhenUsed="0" w:qFormat="1"/>
-    <w:lsdException w:name="Light Shading" w:semiHidden="0" w:uiPriority="60" w:unhideWhenUsed="0"/>
-    <w:lsdException w:name="Light List" w:semiHidden="0" w:uiPriority="61" w:unhideWhenUsed="0"/>
-    <w:lsdException w:name="Light Grid" w:semiHidden="0" w:uiPriority="62" w:unhideWhenUsed="0"/>
-    <w:lsdException w:name="Medium Shading 1" w:semiHidden="0" w:uiPriority="63" w:unhideWhenUsed="0"/>
-    <w:lsdException w:name="Medium Shading 2" w:semiHidden="0" w:uiPriority="64" w:unhideWhenUsed="0"/>
-    <w:lsdException w:name="Medium List 1" w:semiHidden="0" w:uiPriority="65" w:unhideWhenUsed="0"/>
-    <w:lsdException w:name="Medium List 2" w:semiHidden="0" w:uiPriority="66" w:unhideWhenUsed="0"/>
-    <w:lsdException w:name="Medium Grid 1" w:semiHidden="0" w:uiPriority="67" w:unhideWhenUsed="0"/>
-    <w:lsdException w:name="Medium Grid 2" w:semiHidden="0" w:uiPriority="68" w:unhideWhenUsed="0"/>
-    <w:lsdException w:name="Medium Grid 3" w:semiHidden="0" w:uiPriority="69" w:unhideWhenUsed="0"/>
-    <w:lsdException w:name="Dark List" w:semiHidden="0" w:uiPriority="70" w:unhideWhenUsed="0"/>
-    <w:lsdException w:name="Colorful Shading" w:semiHidden="0" w:uiPriority="71" w:unhideWhenUsed="0"/>
-    <w:lsdException w:name="Colorful List" w:semiHidden="0" w:uiPriority="72" w:unhideWhenUsed="0"/>
-    <w:lsdException w:name="Colorful Grid" w:semiHidden="0" w:uiPriority="73" w:unhideWhenUsed="0"/>
-    <w:lsdException w:name="Light Shading Accent 1" w:semiHidden="0" w:uiPriority="60" w:unhideWhenUsed="0"/>
-    <w:lsdException w:name="Light List Accent 1" w:semiHidden="0" w:uiPriority="61" w:unhideWhenUsed="0"/>
-    <w:lsdException w:name="Light Grid Accent 1" w:semiHidden="0" w:uiPriority="62" w:unhideWhenUsed="0"/>
-    <w:lsdException w:name="Medium Shading 1 Accent 1" w:semiHidden="0" w:uiPriority="63" w:unhideWhenUsed="0"/>
-    <w:lsdException w:name="Medium Shading 2 Accent 1" w:semiHidden="0" w:uiPriority="64" w:unhideWhenUsed="0"/>
-    <w:lsdException w:name="Medium List 1 Accent 1" w:semiHidden="0" w:uiPriority="65" w:unhideWhenUsed="0"/>
-    <w:lsdException w:name="Revision" w:unhideWhenUsed="0"/>
-    <w:lsdException w:name="List Paragraph" w:semiHidden="0" w:uiPriority="34" w:unhideWhenUsed="0" w:qFormat="1"/>
-    <w:lsdException w:name="Quote" w:semiHidden="0" w:uiPriority="29" w:unhideWhenUsed="0" w:qFormat="1"/>
-    <w:lsdException w:name="Intense Quote" w:semiHidden="0" w:uiPriority="30" w:unhideWhenUsed="0" w:qFormat="1"/>
-    <w:lsdException w:name="Medium List 2 Accent 1" w:semiHidden="0" w:uiPriority="66" w:unhideWhenUsed="0"/>
-    <w:lsdException w:name="Medium Grid 1 Accent 1" w:semiHidden="0" w:uiPriority="67" w:unhideWhenUsed="0"/>
-    <w:lsdException w:name="Medium Grid 2 Accent 1" w:semiHidden="0" w:uiPriority="68" w:unhideWhenUsed="0"/>
-    <w:lsdException w:name="Medium Grid 3 Accent 1" w:semiHidden="0" w:uiPriority="69" w:unhideWhenUsed="0"/>
-    <w:lsdException w:name="Dark List Accent 1" w:semiHidden="0" w:uiPriority="70" w:unhideWhenUsed="0"/>
-    <w:lsdException w:name="Colorful Shading Accent 1" w:semiHidden="0" w:uiPriority="71" w:unhideWhenUsed="0"/>
-    <w:lsdException w:name="Colorful List Accent 1" w:semiHidden="0" w:uiPriority="72" w:unhideWhenUsed="0"/>
-    <w:lsdException w:name="Colorful Grid Accent 1" w:semiHidden="0" w:uiPriority="73" w:unhideWhenUsed="0"/>
-    <w:lsdException w:name="Light Shading Accent 2" w:semiHidden="0" w:uiPriority="60" w:unhideWhenUsed="0"/>
-    <w:lsdException w:name="Light List Accent 2" w:semiHidden="0" w:uiPriority="61" w:unhideWhenUsed="0"/>
-    <w:lsdException w:name="Light Grid Accent 2" w:semiHidden="0" w:uiPriority="62" w:unhideWhenUsed="0"/>
-    <w:lsdException w:name="Medium Shading 1 Accent 2" w:semiHidden="0" w:uiPriority="63" w:unhideWhenUsed="0"/>
-    <w:lsdException w:name="Medium Shading 2 Accent 2" w:semiHidden="0" w:uiPriority="64" w:unhideWhenUsed="0"/>
-    <w:lsdException w:name="Medium List 1 Accent 2" w:semiHidden="0" w:uiPriority="65" w:unhideWhenUsed="0"/>
-    <w:lsdException w:name="Medium List 2 Accent 2" w:semiHidden="0" w:uiPriority="66" w:unhideWhenUsed="0"/>
-    <w:lsdException w:name="Medium Grid 1 Accent 2" w:semiHidden="0" w:uiPriority="67" w:unhideWhenUsed="0"/>
-    <w:lsdException w:name="Medium Grid 2 Accent 2" w:semiHidden="0" w:uiPriority="68" w:unhideWhenUsed="0"/>
-    <w:lsdException w:name="Medium Grid 3 Accent 2" w:semiHidden="0" w:uiPriority="69" w:unhideWhenUsed="0"/>
-    <w:lsdException w:name="Dark List Accent 2" w:semiHidden="0" w:uiPriority="70" w:unhideWhenUsed="0"/>
-    <w:lsdException w:name="Colorful Shading Accent 2" w:semiHidden="0" w:uiPriority="71" w:unhideWhenUsed="0"/>
-    <w:lsdException w:name="Colorful List Accent 2" w:semiHidden="0" w:uiPriority="72" w:unhideWhenUsed="0"/>
-    <w:lsdException w:name="Colorful Grid Accent 2" w:semiHidden="0" w:uiPriority="73" w:unhideWhenUsed="0"/>
-    <w:lsdException w:name="Light Shading Accent 3" w:semiHidden="0" w:uiPriority="60" w:unhideWhenUsed="0"/>
-    <w:lsdException w:name="Light List Accent 3" w:semiHidden="0" w:uiPriority="61" w:unhideWhenUsed="0"/>
-    <w:lsdException w:name="Light Grid Accent 3" w:semiHidden="0" w:uiPriority="62" w:unhideWhenUsed="0"/>
-    <w:lsdException w:name="Medium Shading 1 Accent 3" w:semiHidden="0" w:uiPriority="63" w:unhideWhenUsed="0"/>
-    <w:lsdException w:name="Medium Shading 2 Accent 3" w:semiHidden="0" w:uiPriority="64" w:unhideWhenUsed="0"/>
-    <w:lsdException w:name="Medium List 1 Accent 3" w:semiHidden="0" w:uiPriority="65" w:unhideWhenUsed="0"/>
-    <w:lsdException w:name="Medium List 2 Accent 3" w:semiHidden="0" w:uiPriority="66" w:unhideWhenUsed="0"/>
-    <w:lsdException w:name="Medium Grid 1 Accent 3" w:semiHidden="0" w:uiPriority="67" w:unhideWhenUsed="0"/>
-    <w:lsdException w:name="Medium Grid 2 Accent 3" w:semiHidden="0" w:uiPriority="68" w:unhideWhenUsed="0"/>
-    <w:lsdException w:name="Medium Grid 3 Accent 3" w:semiHidden="0" w:uiPriority="69" w:unhideWhenUsed="0"/>
-    <w:lsdException w:name="Dark List Accent 3" w:semiHidden="0" w:uiPriority="70" w:unhideWhenUsed="0"/>
-    <w:lsdException w:name="Colorful Shading Accent 3" w:semiHidden="0" w:uiPriority="71" w:unhideWhenUsed="0"/>
-    <w:lsdException w:name="Colorful List Accent 3" w:semiHidden="0" w:uiPriority="72" w:unhideWhenUsed="0"/>
-    <w:lsdException w:name="Colorful Grid Accent 3" w:semiHidden="0" w:uiPriority="73" w:unhideWhenUsed="0"/>
-    <w:lsdException w:name="Light Shading Accent 4" w:semiHidden="0" w:uiPriority="60" w:unhideWhenUsed="0"/>
-    <w:lsdException w:name="Light List Accent 4" w:semiHidden="0" w:uiPriority="61" w:unhideWhenUsed="0"/>
-    <w:lsdException w:name="Light Grid Accent 4" w:semiHidden="0" w:uiPriority="62" w:unhideWhenUsed="0"/>
-    <w:lsdException w:name="Medium Shading 1 Accent 4" w:semiHidden="0" w:uiPriority="63" w:unhideWhenUsed="0"/>
-    <w:lsdException w:name="Medium Shading 2 Accent 4" w:semiHidden="0" w:uiPriority="64" w:unhideWhenUsed="0"/>
-    <w:lsdException w:name="Medium List 1 Accent 4" w:semiHidden="0" w:uiPriority="65" w:unhideWhenUsed="0"/>
-    <w:lsdException w:name="Medium List 2 Accent 4" w:semiHidden="0" w:uiPriority="66" w:unhideWhenUsed="0"/>
-    <w:lsdException w:name="Medium Grid 1 Accent 4" w:semiHidden="0" w:uiPriority="67" w:unhideWhenUsed="0"/>
-    <w:lsdException w:name="Medium Grid 2 Accent 4" w:semiHidden="0" w:uiPriority="68" w:unhideWhenUsed="0"/>
-    <w:lsdException w:name="Medium Grid 3 Accent 4" w:semiHidden="0" w:uiPriority="69" w:unhideWhenUsed="0"/>
-    <w:lsdException w:name="Dark List Accent 4" w:semiHidden="0" w:uiPriority="70" w:unhideWhenUsed="0"/>
-    <w:lsdException w:name="Colorful Shading Accent 4" w:semiHidden="0" w:uiPriority="71" w:unhideWhenUsed="0"/>
-    <w:lsdException w:name="Colorful List Accent 4" w:semiHidden="0" w:uiPriority="72" w:unhideWhenUsed="0"/>
-    <w:lsdException w:name="Colorful Grid Accent 4" w:semiHidden="0" w:uiPriority="73" w:unhideWhenUsed="0"/>
-    <w:lsdException w:name="Light Shading Accent 5" w:semiHidden="0" w:uiPriority="60" w:unhideWhenUsed="0"/>
-    <w:lsdException w:name="Light List Accent 5" w:semiHidden="0" w:uiPriority="61" w:unhideWhenUsed="0"/>
-    <w:lsdException w:name="Light Grid Accent 5" w:semiHidden="0" w:uiPriority="62" w:unhideWhenUsed="0"/>
-    <w:lsdException w:name="Medium Shading 1 Accent 5" w:semiHidden="0" w:uiPriority="63" w:unhideWhenUsed="0"/>
-    <w:lsdException w:name="Medium Shading 2 Accent 5" w:semiHidden="0" w:uiPriority="64" w:unhideWhenUsed="0"/>
-    <w:lsdException w:name="Medium List 1 Accent 5" w:semiHidden="0" w:uiPriority="65" w:unhideWhenUsed="0"/>
-    <w:lsdException w:name="Medium List 2 Accent 5" w:semiHidden="0" w:uiPriority="66" w:unhideWhenUsed="0"/>
-    <w:lsdException w:name="Medium Grid 1 Accent 5" w:semiHidden="0" w:uiPriority="67" w:unhideWhenUsed="0"/>
-    <w:lsdException w:name="Medium Grid 2 Accent 5" w:semiHidden="0" w:uiPriority="68" w:unhideWhenUsed="0"/>
-    <w:lsdException w:name="Medium Grid 3 Accent 5" w:semiHidden="0" w:uiPriority="69" w:unhideWhenUsed="0"/>
-    <w:lsdException w:name="Dark List Accent 5" w:semiHidden="0" w:uiPriority="70" w:unhideWhenUsed="0"/>
-    <w:lsdException w:name="Colorful Shading Accent 5" w:semiHidden="0" w:uiPriority="71" w:unhideWhenUsed="0"/>
-    <w:lsdException w:name="Colorful List Accent 5" w:semiHidden="0" w:uiPriority="72" w:unhideWhenUsed="0"/>
-    <w:lsdException w:name="Colorful Grid Accent 5" w:semiHidden="0" w:uiPriority="73" w:unhideWhenUsed="0"/>
-    <w:lsdException w:name="Light Shading Accent 6" w:semiHidden="0" w:uiPriority="60" w:unhideWhenUsed="0"/>
-    <w:lsdException w:name="Light List Accent 6" w:semiHidden="0" w:uiPriority="61" w:unhideWhenUsed="0"/>
-    <w:lsdException w:name="Light Grid Accent 6" w:semiHidden="0" w:uiPriority="62" w:unhideWhenUsed="0"/>
-    <w:lsdException w:name="Medium Shading 1 Accent 6" w:semiHidden="0" w:uiPriority="63" w:unhideWhenUsed="0"/>
-    <w:lsdException w:name="Medium Shading 2 Accent 6" w:semiHidden="0" w:uiPriority="64" w:unhideWhenUsed="0"/>
-    <w:lsdException w:name="Medium List 1 Accent 6" w:semiHidden="0" w:uiPriority="65" w:unhideWhenUsed="0"/>
-    <w:lsdException w:name="Medium List 2 Accent 6" w:semiHidden="0" w:uiPriority="66" w:unhideWhenUsed="0"/>
-    <w:lsdException w:name="Medium Grid 1 Accent 6" w:semiHidden="0" w:uiPriority="67" w:unhideWhenUsed="0"/>
-    <w:lsdException w:name="Medium Grid 2 Accent 6" w:semiHidden="0" w:uiPriority="68" w:unhideWhenUsed="0"/>
-    <w:lsdException w:name="Medium Grid 3 Accent 6" w:semiHidden="0" w:uiPriority="69" w:unhideWhenUsed="0"/>
-    <w:lsdException w:name="Dark List Accent 6" w:semiHidden="0" w:uiPriority="70" w:unhideWhenUsed="0"/>
-    <w:lsdException w:name="Colorful Shading Accent 6" w:semiHidden="0" w:uiPriority="71" w:unhideWhenUsed="0"/>
-    <w:lsdException w:name="Colorful List Accent 6" w:semiHidden="0" w:uiPriority="72" w:unhideWhenUsed="0"/>
-    <w:lsdException w:name="Colorful Grid Accent 6" w:semiHidden="0" w:uiPriority="73" w:unhideWhenUsed="0"/>
-    <w:lsdException w:name="Subtle Emphasis" w:semiHidden="0" w:uiPriority="19" w:unhideWhenUsed="0" w:qFormat="1"/>
-    <w:lsdException w:name="Intense Emphasis" w:semiHidden="0" w:uiPriority="21" w:unhideWhenUsed="0" w:qFormat="1"/>
-    <w:lsdException w:name="Subtle Reference" w:semiHidden="0" w:uiPriority="31" w:unhideWhenUsed="0" w:qFormat="1"/>
-    <w:lsdException w:name="Intense Reference" w:semiHidden="0" w:uiPriority="32" w:unhideWhenUsed="0" w:qFormat="1"/>
-    <w:lsdException w:name="Book Title" w:semiHidden="0" w:uiPriority="33" w:unhideWhenUsed="0" w:qFormat="1"/>
-    <w:lsdException w:name="Bibliography" w:uiPriority="37"/>
-    <w:lsdException w:name="TOC Heading" w:uiPriority="39" w:qFormat="1"/>
-  </w:latentStyles>
-  <w:style w:type="paragraph" w:default="1" w:styleId="Normal">
-    <w:name w:val="Normal"/>
-    <w:qFormat/>
-    <w:rPr>
-      <w:lang w:val="en-US"/>
-    </w:rPr>
-  </w:style>
-  <w:style w:type="paragraph" w:styleId="Heading1">
-    <w:name w:val="heading 1"/>
-    <w:basedOn w:val="Normal"/>
-    <w:next w:val="Normal"/>
-    <w:link w:val="Heading1Char"/>
-    <w:uiPriority w:val="9"/>
-    <w:qFormat/>
-    <w:rsid w:val="00596EDB"/>
-    <w:pPr>
-      <w:keepNext/>
-      <w:keepLines/>
-      <w:spacing w:before="480" w:after="0"/>
-      <w:outlineLvl w:val="0"/>
-    </w:pPr>
-    <w:rPr>
-      <w:rFonts w:asciiTheme="majorHAnsi" w:eastAsiaTheme="majorEastAsia" w:hAnsiTheme="majorHAnsi" w:cstheme="majorBidi"/>
-      <w:b/>
-      <w:bCs/>
-      <w:color w:val="365F91" w:themeColor="accent1" w:themeShade="BF"/>
-      <w:sz w:val="28"/>
-      <w:szCs w:val="28"/>
-    </w:rPr>
-  </w:style>
-  <w:style w:type="paragraph" w:styleId="Heading2">
-    <w:name w:val="heading 2"/>
-    <w:basedOn w:val="Normal"/>
-    <w:next w:val="Normal"/>
-    <w:link w:val="Heading2Char"/>
-    <w:uiPriority w:val="9"/>
-    <w:unhideWhenUsed/>
-    <w:qFormat/>
-    <w:rsid w:val="00596EDB"/>
-    <w:pPr>
-      <w:keepNext/>
-      <w:keepLines/>
-      <w:spacing w:before="200" w:after="0"/>
-      <w:outlineLvl w:val="1"/>
-    </w:pPr>
-    <w:rPr>
-      <w:rFonts w:asciiTheme="majorHAnsi" w:eastAsiaTheme="majorEastAsia" w:hAnsiTheme="majorHAnsi" w:cstheme="majorBidi"/>
-      <w:b/>
-      <w:bCs/>
-      <w:color w:val="4F81BD" w:themeColor="accent1"/>
-      <w:sz w:val="26"/>
-      <w:szCs w:val="26"/>
-    </w:rPr>
-  </w:style>
-  <w:style w:type="paragraph" w:styleId="Heading3">
-    <w:name w:val="heading 3"/>
-    <w:basedOn w:val="Normal"/>
-    <w:next w:val="Normal"/>
-    <w:link w:val="Heading3Char"/>
-    <w:uiPriority w:val="9"/>
-    <w:unhideWhenUsed/>
-    <w:qFormat/>
-    <w:rsid w:val="00FB2886"/>
-    <w:pPr>
-      <w:keepNext/>
-      <w:keepLines/>
-      <w:spacing w:before="200" w:after="0"/>
-      <w:outlineLvl w:val="2"/>
-    </w:pPr>
-    <w:rPr>
-      <w:rFonts w:asciiTheme="majorHAnsi" w:eastAsiaTheme="majorEastAsia" w:hAnsiTheme="majorHAnsi" w:cstheme="majorBidi"/>
-      <w:b/>
-      <w:bCs/>
-      <w:color w:val="4F81BD" w:themeColor="accent1"/>
-    </w:rPr>
-  </w:style>
-  <w:style w:type="character" w:default="1" w:styleId="DefaultParagraphFont">
-    <w:name w:val="Default Paragraph Font"/>
-    <w:uiPriority w:val="1"/>
-    <w:semiHidden/>
-    <w:unhideWhenUsed/>
-  </w:style>
-  <w:style w:type="table" w:default="1" w:styleId="TableNormal">
-    <w:name w:val="Normal Table"/>
-    <w:uiPriority w:val="99"/>
-    <w:semiHidden/>
-    <w:unhideWhenUsed/>
-    <w:tblPr>
-      <w:tblInd w:w="0" w:type="dxa"/>
-      <w:tblCellMar>
-        <w:top w:w="0" w:type="dxa"/>
-        <w:left w:w="108" w:type="dxa"/>
-        <w:bottom w:w="0" w:type="dxa"/>
-        <w:right w:w="108" w:type="dxa"/>
-      </w:tblCellMar>
-    </w:tblPr>
-  </w:style>
-  <w:style w:type="numbering" w:default="1" w:styleId="NoList">
-    <w:name w:val="No List"/>
-    <w:uiPriority w:val="99"/>
-    <w:semiHidden/>
-    <w:unhideWhenUsed/>
-  </w:style>
-  <w:style w:type="paragraph" w:styleId="Header">
-    <w:name w:val="header"/>
-    <w:basedOn w:val="Normal"/>
-    <w:link w:val="HeaderChar"/>
-    <w:uiPriority w:val="99"/>
-    <w:unhideWhenUsed/>
-    <w:rsid w:val="0041304A"/>
-    <w:pPr>
-      <w:tabs>
-        <w:tab w:val="center" w:pos="4536"/>
-        <w:tab w:val="right" w:pos="9072"/>
-      </w:tabs>
-      <w:spacing w:after="0" w:line="240" w:lineRule="auto"/>
-    </w:pPr>
-  </w:style>
-  <w:style w:type="character" w:customStyle="1" w:styleId="HeaderChar">
-    <w:name w:val="Header Char"/>
-    <w:basedOn w:val="DefaultParagraphFont"/>
-    <w:link w:val="Header"/>
-    <w:uiPriority w:val="99"/>
-    <w:rsid w:val="0041304A"/>
-  </w:style>
-  <w:style w:type="paragraph" w:styleId="Footer">
-    <w:name w:val="footer"/>
-    <w:basedOn w:val="Normal"/>
-    <w:link w:val="FooterChar"/>
-    <w:uiPriority w:val="99"/>
-    <w:unhideWhenUsed/>
-    <w:rsid w:val="0041304A"/>
-    <w:pPr>
-      <w:tabs>
-        <w:tab w:val="center" w:pos="4536"/>
-        <w:tab w:val="right" w:pos="9072"/>
-      </w:tabs>
-      <w:spacing w:after="0" w:line="240" w:lineRule="auto"/>
-    </w:pPr>
-  </w:style>
-  <w:style w:type="character" w:customStyle="1" w:styleId="FooterChar">
-    <w:name w:val="Footer Char"/>
-    <w:basedOn w:val="DefaultParagraphFont"/>
-    <w:link w:val="Footer"/>
-    <w:uiPriority w:val="99"/>
-    <w:rsid w:val="0041304A"/>
-  </w:style>
-  <w:style w:type="character" w:customStyle="1" w:styleId="Heading1Char">
-    <w:name w:val="Heading 1 Char"/>
-    <w:basedOn w:val="DefaultParagraphFont"/>
-    <w:link w:val="Heading1"/>
-    <w:uiPriority w:val="9"/>
-    <w:rsid w:val="00596EDB"/>
-    <w:rPr>
-      <w:rFonts w:asciiTheme="majorHAnsi" w:eastAsiaTheme="majorEastAsia" w:hAnsiTheme="majorHAnsi" w:cstheme="majorBidi"/>
-      <w:b/>
-      <w:bCs/>
-      <w:color w:val="365F91" w:themeColor="accent1" w:themeShade="BF"/>
-      <w:sz w:val="28"/>
-      <w:szCs w:val="28"/>
-      <w:lang w:val="en-US"/>
-    </w:rPr>
-  </w:style>
-  <w:style w:type="character" w:customStyle="1" w:styleId="Heading2Char">
-    <w:name w:val="Heading 2 Char"/>
-    <w:basedOn w:val="DefaultParagraphFont"/>
-    <w:link w:val="Heading2"/>
-    <w:uiPriority w:val="9"/>
-    <w:rsid w:val="00596EDB"/>
-    <w:rPr>
-      <w:rFonts w:asciiTheme="majorHAnsi" w:eastAsiaTheme="majorEastAsia" w:hAnsiTheme="majorHAnsi" w:cstheme="majorBidi"/>
-      <w:b/>
-      <w:bCs/>
-      <w:color w:val="4F81BD" w:themeColor="accent1"/>
-      <w:sz w:val="26"/>
-      <w:szCs w:val="26"/>
-      <w:lang w:val="en-US"/>
-    </w:rPr>
-  </w:style>
-  <w:style w:type="character" w:styleId="Strong">
-    <w:name w:val="Strong"/>
-    <w:basedOn w:val="DefaultParagraphFont"/>
-    <w:uiPriority w:val="22"/>
-    <w:qFormat/>
-    <w:rsid w:val="006662B2"/>
-    <w:rPr>
-      <w:b/>
-      <w:bCs/>
-    </w:rPr>
-  </w:style>
-  <w:style w:type="paragraph" w:styleId="BalloonText">
-    <w:name w:val="Balloon Text"/>
-    <w:basedOn w:val="Normal"/>
-    <w:link w:val="BalloonTextChar"/>
-    <w:uiPriority w:val="99"/>
-    <w:semiHidden/>
-    <w:unhideWhenUsed/>
-    <w:rsid w:val="004536B7"/>
-    <w:pPr>
-      <w:spacing w:after="0" w:line="240" w:lineRule="auto"/>
-    </w:pPr>
-    <w:rPr>
-      <w:rFonts w:ascii="Tahoma" w:hAnsi="Tahoma" w:cs="Tahoma"/>
-      <w:sz w:val="16"/>
-      <w:szCs w:val="16"/>
-    </w:rPr>
-  </w:style>
-  <w:style w:type="character" w:customStyle="1" w:styleId="BalloonTextChar">
-    <w:name w:val="Balloon Text Char"/>
-    <w:basedOn w:val="DefaultParagraphFont"/>
-    <w:link w:val="BalloonText"/>
-    <w:uiPriority w:val="99"/>
-    <w:semiHidden/>
-    <w:rsid w:val="004536B7"/>
-    <w:rPr>
-      <w:rFonts w:ascii="Tahoma" w:hAnsi="Tahoma" w:cs="Tahoma"/>
-      <w:sz w:val="16"/>
-      <w:szCs w:val="16"/>
-      <w:lang w:val="en-US"/>
-    </w:rPr>
-  </w:style>
-  <w:style w:type="character" w:customStyle="1" w:styleId="Heading3Char">
-    <w:name w:val="Heading 3 Char"/>
-    <w:basedOn w:val="DefaultParagraphFont"/>
-    <w:link w:val="Heading3"/>
-    <w:uiPriority w:val="9"/>
-    <w:rsid w:val="00FB2886"/>
-    <w:rPr>
-      <w:rFonts w:asciiTheme="majorHAnsi" w:eastAsiaTheme="majorEastAsia" w:hAnsiTheme="majorHAnsi" w:cstheme="majorBidi"/>
-      <w:b/>
-      <w:bCs/>
-      <w:color w:val="4F81BD" w:themeColor="accent1"/>
-      <w:lang w:val="en-US"/>
-    </w:rPr>
-  </w:style>
-  <w:style w:type="paragraph" w:styleId="TOCHeading">
-    <w:name w:val="TOC Heading"/>
-    <w:basedOn w:val="Heading1"/>
-    <w:next w:val="Normal"/>
-    <w:uiPriority w:val="39"/>
-    <w:semiHidden/>
-    <w:unhideWhenUsed/>
-    <w:qFormat/>
-    <w:rsid w:val="0044718E"/>
-    <w:pPr>
-      <w:outlineLvl w:val="9"/>
-    </w:pPr>
-    <w:rPr>
-      <w:lang w:eastAsia="ja-JP"/>
-    </w:rPr>
-  </w:style>
-  <w:style w:type="paragraph" w:styleId="TOC1">
-    <w:name w:val="toc 1"/>
-    <w:basedOn w:val="Normal"/>
-    <w:next w:val="Normal"/>
-    <w:autoRedefine/>
-    <w:uiPriority w:val="39"/>
-    <w:unhideWhenUsed/>
-    <w:rsid w:val="0044718E"/>
-    <w:pPr>
-      <w:spacing w:after="100"/>
-    </w:pPr>
-  </w:style>
-  <w:style w:type="paragraph" w:styleId="TOC2">
-    <w:name w:val="toc 2"/>
-    <w:basedOn w:val="Normal"/>
-    <w:next w:val="Normal"/>
-    <w:autoRedefine/>
-    <w:uiPriority w:val="39"/>
-    <w:unhideWhenUsed/>
-    <w:rsid w:val="0044718E"/>
-    <w:pPr>
-      <w:spacing w:after="100"/>
-      <w:ind w:left="220"/>
-    </w:pPr>
-  </w:style>
-  <w:style w:type="paragraph" w:styleId="TOC3">
-    <w:name w:val="toc 3"/>
-    <w:basedOn w:val="Normal"/>
-    <w:next w:val="Normal"/>
-    <w:autoRedefine/>
-    <w:uiPriority w:val="39"/>
-    <w:unhideWhenUsed/>
-    <w:rsid w:val="0044718E"/>
-    <w:pPr>
-      <w:spacing w:after="100"/>
-      <w:ind w:left="440"/>
-    </w:pPr>
-  </w:style>
-  <w:style w:type="character" w:styleId="Hyperlink">
-    <w:name w:val="Hyperlink"/>
-    <w:basedOn w:val="DefaultParagraphFont"/>
-    <w:uiPriority w:val="99"/>
-    <w:unhideWhenUsed/>
-    <w:rsid w:val="0044718E"/>
-    <w:rPr>
-      <w:color w:val="0000FF" w:themeColor="hyperlink"/>
-      <w:u w:val="single"/>
-    </w:rPr>
-  </w:style>
-  <w:style w:type="paragraph" w:styleId="ListParagraph">
-    <w:name w:val="List Paragraph"/>
-    <w:basedOn w:val="Normal"/>
-    <w:uiPriority w:val="34"/>
-    <w:qFormat/>
-    <w:rsid w:val="00250EBE"/>
-    <w:pPr>
-      <w:ind w:left="720"/>
-      <w:contextualSpacing/>
-    </w:pPr>
-  </w:style>
-  <w:style w:type="paragraph" w:styleId="Title">
-    <w:name w:val="Title"/>
-    <w:basedOn w:val="Normal"/>
-    <w:next w:val="Normal"/>
-    <w:link w:val="TitleChar"/>
-    <w:uiPriority w:val="10"/>
-    <w:qFormat/>
-    <w:rsid w:val="0040688C"/>
-    <w:pPr>
-      <w:pBdr>
-        <w:bottom w:val="single" w:sz="8" w:space="4" w:color="4F81BD" w:themeColor="accent1"/>
-      </w:pBdr>
-      <w:spacing w:after="300" w:line="240" w:lineRule="auto"/>
-      <w:contextualSpacing/>
-    </w:pPr>
-    <w:rPr>
-      <w:rFonts w:asciiTheme="majorHAnsi" w:eastAsiaTheme="majorEastAsia" w:hAnsiTheme="majorHAnsi" w:cstheme="majorBidi"/>
-      <w:color w:val="17365D" w:themeColor="text2" w:themeShade="BF"/>
-      <w:spacing w:val="5"/>
-      <w:kern w:val="28"/>
-      <w:sz w:val="52"/>
-      <w:szCs w:val="52"/>
-    </w:rPr>
-  </w:style>
-  <w:style w:type="character" w:customStyle="1" w:styleId="TitleChar">
-    <w:name w:val="Title Char"/>
-    <w:basedOn w:val="DefaultParagraphFont"/>
-    <w:link w:val="Title"/>
-    <w:uiPriority w:val="10"/>
-    <w:rsid w:val="0040688C"/>
-    <w:rPr>
-      <w:rFonts w:asciiTheme="majorHAnsi" w:eastAsiaTheme="majorEastAsia" w:hAnsiTheme="majorHAnsi" w:cstheme="majorBidi"/>
-      <w:color w:val="17365D" w:themeColor="text2" w:themeShade="BF"/>
-      <w:spacing w:val="5"/>
-      <w:kern w:val="28"/>
-      <w:sz w:val="52"/>
-      <w:szCs w:val="52"/>
-      <w:lang w:val="en-US"/>
-    </w:rPr>
-  </w:style>
-</w:styles>
-</file>
-
-<file path=word/stylesWithEffects.xml><?xml version="1.0" encoding="utf-8"?>
-<w:styles xmlns:wpc="http://schemas.microsoft.com/office/word/2010/wordprocessingCanvas" xmlns:mc="http://schemas.openxmlformats.org/markup-compatibility/2006" xmlns:o="urn:schemas-microsoft-com:office:office" xmlns:r="http://schemas.openxmlformats.org/officeDocument/2006/relationships" xmlns:m="http://schemas.openxmlformats.org/officeDocument/2006/math" xmlns:v="urn:schemas-microsoft-com:vml" xmlns:wp14="http://schemas.microsoft.com/office/word/2010/wordprocessingDrawing" xmlns:wp="http://schemas.openxmlformats.org/drawingml/2006/wordprocessingDrawing" xmlns:w10="urn:schemas-microsoft-com:office:word" xmlns:w="http://schemas.openxmlformats.org/wordprocessingml/2006/main" xmlns:w14="http://schemas.microsoft.com/office/word/2010/wordml" xmlns:wpg="http://schemas.microsoft.com/office/word/2010/wordprocessingGroup" xmlns:wpi="http://schemas.microsoft.com/office/word/2010/wordprocessingInk" xmlns:wne="http://schemas.microsoft.com/office/word/2006/wordml" xmlns:wps="http://schemas.microsoft.com/office/word/2010/wordprocessingShape" mc:Ignorable="w14 wp14">
-  <w:docDefaults>
-    <w:rPrDefault>
-      <w:rPr>
-        <w:rFonts w:asciiTheme="minorHAnsi" w:eastAsiaTheme="minorHAnsi" w:hAnsiTheme="minorHAnsi" w:cstheme="minorBidi"/>
-        <w:sz w:val="22"/>
-        <w:szCs w:val="22"/>
-        <w:lang w:val="nb-NO" w:eastAsia="en-US" w:bidi="ar-SA"/>
-      </w:rPr>
-    </w:rPrDefault>
-    <w:pPrDefault>
-      <w:pPr>
-        <w:spacing w:after="200" w:line="276" w:lineRule="auto"/>
-      </w:pPr>
-    </w:pPrDefault>
-  </w:docDefaults>
-  <w:latentStyles w:defLockedState="0" w:defUIPriority="99" w:defSemiHidden="1" w:defUnhideWhenUsed="1" w:defQFormat="0" w:count="267">
-    <w:lsdException w:name="Normal" w:semiHidden="0" w:uiPriority="0" w:unhideWhenUsed="0" w:qFormat="1"/>
-    <w:lsdException w:name="heading 1" w:semiHidden="0" w:uiPriority="9" w:unhideWhenUsed="0" w:qFormat="1"/>
-    <w:lsdException w:name="heading 2" w:uiPriority="9" w:qFormat="1"/>
-    <w:lsdException w:name="heading 3" w:uiPriority="9" w:qFormat="1"/>
-    <w:lsdException w:name="heading 4" w:uiPriority="9" w:qFormat="1"/>
-    <w:lsdException w:name="heading 5" w:uiPriority="9" w:qFormat="1"/>
-    <w:lsdException w:name="heading 6" w:uiPriority="9" w:qFormat="1"/>
-    <w:lsdException w:name="heading 7" w:uiPriority="9" w:qFormat="1"/>
-    <w:lsdException w:name="heading 8" w:uiPriority="9" w:qFormat="1"/>
-    <w:lsdException w:name="heading 9" w:uiPriority="9" w:qFormat="1"/>
-    <w:lsdException w:name="toc 1" w:uiPriority="39"/>
-    <w:lsdException w:name="toc 2" w:uiPriority="39"/>
-    <w:lsdException w:name="toc 3" w:uiPriority="39"/>
-    <w:lsdException w:name="toc 4" w:uiPriority="39"/>
-    <w:lsdException w:name="toc 5" w:uiPriority="39"/>
-    <w:lsdException w:name="toc 6" w:uiPriority="39"/>
-    <w:lsdException w:name="toc 7" w:uiPriority="39"/>
-    <w:lsdException w:name="toc 8" w:uiPriority="39"/>
-    <w:lsdException w:name="toc 9" w:uiPriority="39"/>
-    <w:lsdException w:name="caption" w:uiPriority="35" w:qFormat="1"/>
-    <w:lsdException w:name="Title" w:semiHidden="0" w:uiPriority="10" w:unhideWhenUsed="0" w:qFormat="1"/>
-    <w:lsdException w:name="Default Paragraph Font" w:uiPriority="1"/>
-    <w:lsdException w:name="Subtitle" w:semiHidden="0" w:uiPriority="11" w:unhideWhenUsed="0" w:qFormat="1"/>
-    <w:lsdException w:name="Strong" w:semiHidden="0" w:uiPriority="22" w:unhideWhenUsed="0" w:qFormat="1"/>
-    <w:lsdException w:name="Emphasis" w:semiHidden="0" w:uiPriority="20" w:unhideWhenUsed="0" w:qFormat="1"/>
-    <w:lsdException w:name="Table Grid" w:semiHidden="0" w:uiPriority="59" w:unhideWhenUsed="0"/>
-    <w:lsdException w:name="Placeholder Text" w:unhideWhenUsed="0"/>
-    <w:lsdException w:name="No Spacing" w:semiHidden="0" w:uiPriority="1" w:unhideWhenUsed="0" w:qFormat="1"/>
-    <w:lsdException w:name="Light Shading" w:semiHidden="0" w:uiPriority="60" w:unhideWhenUsed="0"/>
-    <w:lsdException w:name="Light List" w:semiHidden="0" w:uiPriority="61" w:unhideWhenUsed="0"/>
-    <w:lsdException w:name="Light Grid" w:semiHidden="0" w:uiPriority="62" w:unhideWhenUsed="0"/>
-    <w:lsdException w:name="Medium Shading 1" w:semiHidden="0" w:uiPriority="63" w:unhideWhenUsed="0"/>
-    <w:lsdException w:name="Medium Shading 2" w:semiHidden="0" w:uiPriority="64" w:unhideWhenUsed="0"/>
-    <w:lsdException w:name="Medium List 1" w:semiHidden="0" w:uiPriority="65" w:unhideWhenUsed="0"/>
-    <w:lsdException w:name="Medium List 2" w:semiHidden="0" w:uiPriority="66" w:unhideWhenUsed="0"/>
-    <w:lsdException w:name="Medium Grid 1" w:semiHidden="0" w:uiPriority="67" w:unhideWhenUsed="0"/>
-    <w:lsdException w:name="Medium Grid 2" w:semiHidden="0" w:uiPriority="68" w:unhideWhenUsed="0"/>
-    <w:lsdException w:name="Medium Grid 3" w:semiHidden="0" w:uiPriority="69" w:unhideWhenUsed="0"/>
-    <w:lsdException w:name="Dark List" w:semiHidden="0" w:uiPriority="70" w:unhideWhenUsed="0"/>
-    <w:lsdException w:name="Colorful Shading" w:semiHidden="0" w:uiPriority="71" w:unhideWhenUsed="0"/>
-    <w:lsdException w:name="Colorful List" w:semiHidden="0" w:uiPriority="72" w:unhideWhenUsed="0"/>
-    <w:lsdException w:name="Colorful Grid" w:semiHidden="0" w:uiPriority="73" w:unhideWhenUsed="0"/>
-    <w:lsdException w:name="Light Shading Accent 1" w:semiHidden="0" w:uiPriority="60" w:unhideWhenUsed="0"/>
-    <w:lsdException w:name="Light List Accent 1" w:semiHidden="0" w:uiPriority="61" w:unhideWhenUsed="0"/>
-    <w:lsdException w:name="Light Grid Accent 1" w:semiHidden="0" w:uiPriority="62" w:unhideWhenUsed="0"/>
-    <w:lsdException w:name="Medium Shading 1 Accent 1" w:semiHidden="0" w:uiPriority="63" w:unhideWhenUsed="0"/>
-    <w:lsdException w:name="Medium Shading 2 Accent 1" w:semiHidden="0" w:uiPriority="64" w:unhideWhenUsed="0"/>
-    <w:lsdException w:name="Medium List 1 Accent 1" w:semiHidden="0" w:uiPriority="65" w:unhideWhenUsed="0"/>
-    <w:lsdException w:name="Revision" w:unhideWhenUsed="0"/>
-    <w:lsdException w:name="List Paragraph" w:semiHidden="0" w:uiPriority="34" w:unhideWhenUsed="0" w:qFormat="1"/>
-    <w:lsdException w:name="Quote" w:semiHidden="0" w:uiPriority="29" w:unhideWhenUsed="0" w:qFormat="1"/>
-    <w:lsdException w:name="Intense Quote" w:semiHidden="0" w:uiPriority="30" w:unhideWhenUsed="0" w:qFormat="1"/>
-    <w:lsdException w:name="Medium List 2 Accent 1" w:semiHidden="0" w:uiPriority="66" w:unhideWhenUsed="0"/>
-    <w:lsdException w:name="Medium Grid 1 Accent 1" w:semiHidden="0" w:uiPriority="67" w:unhideWhenUsed="0"/>
-    <w:lsdException w:name="Medium Grid 2 Accent 1" w:semiHidden="0" w:uiPriority="68" w:unhideWhenUsed="0"/>
-    <w:lsdException w:name="Medium Grid 3 Accent 1" w:semiHidden="0" w:uiPriority="69" w:unhideWhenUsed="0"/>
-    <w:lsdException w:name="Dark List Accent 1" w:semiHidden="0" w:uiPriority="70" w:unhideWhenUsed="0"/>
-    <w:lsdException w:name="Colorful Shading Accent 1" w:semiHidden="0" w:uiPriority="71" w:unhideWhenUsed="0"/>
-    <w:lsdException w:name="Colorful List Accent 1" w:semiHidden="0" w:uiPriority="72" w:unhideWhenUsed="0"/>
-    <w:lsdException w:name="Colorful Grid Accent 1" w:semiHidden="0" w:uiPriority="73" w:unhideWhenUsed="0"/>
-    <w:lsdException w:name="Light Shading Accent 2" w:semiHidden="0" w:uiPriority="60" w:unhideWhenUsed="0"/>
-    <w:lsdException w:name="Light List Accent 2" w:semiHidden="0" w:uiPriority="61" w:unhideWhenUsed="0"/>
-    <w:lsdException w:name="Light Grid Accent 2" w:semiHidden="0" w:uiPriority="62" w:unhideWhenUsed="0"/>
-    <w:lsdException w:name="Medium Shading 1 Accent 2" w:semiHidden="0" w:uiPriority="63" w:unhideWhenUsed="0"/>
-    <w:lsdException w:name="Medium Shading 2 Accent 2" w:semiHidden="0" w:uiPriority="64" w:unhideWhenUsed="0"/>
-    <w:lsdException w:name="Medium List 1 Accent 2" w:semiHidden="0" w:uiPriority="65" w:unhideWhenUsed="0"/>
-    <w:lsdException w:name="Medium List 2 Accent 2" w:semiHidden="0" w:uiPriority="66" w:unhideWhenUsed="0"/>
-    <w:lsdException w:name="Medium Grid 1 Accent 2" w:semiHidden="0" w:uiPriority="67" w:unhideWhenUsed="0"/>
-    <w:lsdException w:name="Medium Grid 2 Accent 2" w:semiHidden="0" w:uiPriority="68" w:unhideWhenUsed="0"/>
-    <w:lsdException w:name="Medium Grid 3 Accent 2" w:semiHidden="0" w:uiPriority="69" w:unhideWhenUsed="0"/>
-    <w:lsdException w:name="Dark List Accent 2" w:semiHidden="0" w:uiPriority="70" w:unhideWhenUsed="0"/>
-    <w:lsdException w:name="Colorful Shading Accent 2" w:semiHidden="0" w:uiPriority="71" w:unhideWhenUsed="0"/>
-    <w:lsdException w:name="Colorful List Accent 2" w:semiHidden="0" w:uiPriority="72" w:unhideWhenUsed="0"/>
-    <w:lsdException w:name="Colorful Grid Accent 2" w:semiHidden="0" w:uiPriority="73" w:unhideWhenUsed="0"/>
-    <w:lsdException w:name="Light Shading Accent 3" w:semiHidden="0" w:uiPriority="60" w:unhideWhenUsed="0"/>
-    <w:lsdException w:name="Light List Accent 3" w:semiHidden="0" w:uiPriority="61" w:unhideWhenUsed="0"/>
-    <w:lsdException w:name="Light Grid Accent 3" w:semiHidden="0" w:uiPriority="62" w:unhideWhenUsed="0"/>
-    <w:lsdException w:name="Medium Shading 1 Accent 3" w:semiHidden="0" w:uiPriority="63" w:unhideWhenUsed="0"/>
-    <w:lsdException w:name="Medium Shading 2 Accent 3" w:semiHidden="0" w:uiPriority="64" w:unhideWhenUsed="0"/>
-    <w:lsdException w:name="Medium List 1 Accent 3" w:semiHidden="0" w:uiPriority="65" w:unhideWhenUsed="0"/>
-    <w:lsdException w:name="Medium List 2 Accent 3" w:semiHidden="0" w:uiPriority="66" w:unhideWhenUsed="0"/>
-    <w:lsdException w:name="Medium Grid 1 Accent 3" w:semiHidden="0" w:uiPriority="67" w:unhideWhenUsed="0"/>
-    <w:lsdException w:name="Medium Grid 2 Accent 3" w:semiHidden="0" w:uiPriority="68" w:unhideWhenUsed="0"/>
-    <w:lsdException w:name="Medium Grid 3 Accent 3" w:semiHidden="0" w:uiPriority="69" w:unhideWhenUsed="0"/>
-    <w:lsdException w:name="Dark List Accent 3" w:semiHidden="0" w:uiPriority="70" w:unhideWhenUsed="0"/>
-    <w:lsdException w:name="Colorful Shading Accent 3" w:semiHidden="0" w:uiPriority="71" w:unhideWhenUsed="0"/>
-    <w:lsdException w:name="Colorful List Accent 3" w:semiHidden="0" w:uiPriority="72" w:unhideWhenUsed="0"/>
-    <w:lsdException w:name="Colorful Grid Accent 3" w:semiHidden="0" w:uiPriority="73" w:unhideWhenUsed="0"/>
-    <w:lsdException w:name="Light Shading Accent 4" w:semiHidden="0" w:uiPriority="60" w:unhideWhenUsed="0"/>
-    <w:lsdException w:name="Light List Accent 4" w:semiHidden="0" w:uiPriority="61" w:unhideWhenUsed="0"/>
-    <w:lsdException w:name="Light Grid Accent 4" w:semiHidden="0" w:uiPriority="62" w:unhideWhenUsed="0"/>
-    <w:lsdException w:name="Medium Shading 1 Accent 4" w:semiHidden="0" w:uiPriority="63" w:unhideWhenUsed="0"/>
-    <w:lsdException w:name="Medium Shading 2 Accent 4" w:semiHidden="0" w:uiPriority="64" w:unhideWhenUsed="0"/>
-    <w:lsdException w:name="Medium List 1 Accent 4" w:semiHidden="0" w:uiPriority="65" w:unhideWhenUsed="0"/>
-    <w:lsdException w:name="Medium List 2 Accent 4" w:semiHidden="0" w:uiPriority="66" w:unhideWhenUsed="0"/>
-    <w:lsdException w:name="Medium Grid 1 Accent 4" w:semiHidden="0" w:uiPriority="67" w:unhideWhenUsed="0"/>
-    <w:lsdException w:name="Medium Grid 2 Accent 4" w:semiHidden="0" w:uiPriority="68" w:unhideWhenUsed="0"/>
-    <w:lsdException w:name="Medium Grid 3 Accent 4" w:semiHidden="0" w:uiPriority="69" w:unhideWhenUsed="0"/>
-    <w:lsdException w:name="Dark List Accent 4" w:semiHidden="0" w:uiPriority="70" w:unhideWhenUsed="0"/>
-    <w:lsdException w:name="Colorful Shading Accent 4" w:semiHidden="0" w:uiPriority="71" w:unhideWhenUsed="0"/>
-    <w:lsdException w:name="Colorful List Accent 4" w:semiHidden="0" w:uiPriority="72" w:unhideWhenUsed="0"/>
-    <w:lsdException w:name="Colorful Grid Accent 4" w:semiHidden="0" w:uiPriority="73" w:unhideWhenUsed="0"/>
-    <w:lsdException w:name="Light Shading Accent 5" w:semiHidden="0" w:uiPriority="60" w:unhideWhenUsed="0"/>
-    <w:lsdException w:name="Light List Accent 5" w:semiHidden="0" w:uiPriority="61" w:unhideWhenUsed="0"/>
-    <w:lsdException w:name="Light Grid Accent 5" w:semiHidden="0" w:uiPriority="62" w:unhideWhenUsed="0"/>
-    <w:lsdException w:name="Medium Shading 1 Accent 5" w:semiHidden="0" w:uiPriority="63" w:unhideWhenUsed="0"/>
-    <w:lsdException w:name="Medium Shading 2 Accent 5" w:semiHidden="0" w:uiPriority="64" w:unhideWhenUsed="0"/>
-    <w:lsdException w:name="Medium List 1 Accent 5" w:semiHidden="0" w:uiPriority="65" w:unhideWhenUsed="0"/>
-    <w:lsdException w:name="Medium List 2 Accent 5" w:semiHidden="0" w:uiPriority="66" w:unhideWhenUsed="0"/>
-    <w:lsdException w:name="Medium Grid 1 Accent 5" w:semiHidden="0" w:uiPriority="67" w:unhideWhenUsed="0"/>
-    <w:lsdException w:name="Medium Grid 2 Accent 5" w:semiHidden="0" w:uiPriority="68" w:unhideWhenUsed="0"/>
-    <w:lsdException w:name="Medium Grid 3 Accent 5" w:semiHidden="0" w:uiPriority="69" w:unhideWhenUsed="0"/>
-    <w:lsdException w:name="Dark List Accent 5" w:semiHidden="0" w:uiPriority="70" w:unhideWhenUsed="0"/>
-    <w:lsdException w:name="Colorful Shading Accent 5" w:semiHidden="0" w:uiPriority="71" w:unhideWhenUsed="0"/>
-    <w:lsdException w:name="Colorful List Accent 5" w:semiHidden="0" w:uiPriority="72" w:unhideWhenUsed="0"/>
-    <w:lsdException w:name="Colorful Grid Accent 5" w:semiHidden="0" w:uiPriority="73" w:unhideWhenUsed="0"/>
-    <w:lsdException w:name="Light Shading Accent 6" w:semiHidden="0" w:uiPriority="60" w:unhideWhenUsed="0"/>
-    <w:lsdException w:name="Light List Accent 6" w:semiHidden="0" w:uiPriority="61" w:unhideWhenUsed="0"/>
-    <w:lsdException w:name="Light Grid Accent 6" w:semiHidden="0" w:uiPriority="62" w:unhideWhenUsed="0"/>
-    <w:lsdException w:name="Medium Shading 1 Accent 6" w:semiHidden="0" w:uiPriority="63" w:unhideWhenUsed="0"/>
-    <w:lsdException w:name="Medium Shading 2 Accent 6" w:semiHidden="0" w:uiPriority="64" w:unhideWhenUsed="0"/>
-    <w:lsdException w:name="Medium List 1 Accent 6" w:semiHidden="0" w:uiPriority="65" w:unhideWhenUsed="0"/>
-    <w:lsdException w:name="Medium List 2 Accent 6" w:semiHidden="0" w:uiPriority="66" w:unhideWhenUsed="0"/>
-    <w:lsdException w:name="Medium Grid 1 Accent 6" w:semiHidden="0" w:uiPriority="67" w:unhideWhenUsed="0"/>
-    <w:lsdException w:name="Medium Grid 2 Accent 6" w:semiHidden="0" w:uiPriority="68" w:unhideWhenUsed="0"/>
-    <w:lsdException w:name="Medium Grid 3 Accent 6" w:semiHidden="0" w:uiPriority="69" w:unhideWhenUsed="0"/>
-    <w:lsdException w:name="Dark List Accent 6" w:semiHidden="0" w:uiPriority="70" w:unhideWhenUsed="0"/>
-    <w:lsdException w:name="Colorful Shading Accent 6" w:semiHidden="0" w:uiPriority="71" w:unhideWhenUsed="0"/>
-    <w:lsdException w:name="Colorful List Accent 6" w:semiHidden="0" w:uiPriority="72" w:unhideWhenUsed="0"/>
-    <w:lsdException w:name="Colorful Grid Accent 6" w:semiHidden="0" w:uiPriority="73" w:unhideWhenUsed="0"/>
-    <w:lsdException w:name="Subtle Emphasis" w:semiHidden="0" w:uiPriority="19" w:unhideWhenUsed="0" w:qFormat="1"/>
-    <w:lsdException w:name="Intense Emphasis" w:semiHidden="0" w:uiPriority="21" w:unhideWhenUsed="0" w:qFormat="1"/>
-    <w:lsdException w:name="Subtle Reference" w:semiHidden="0" w:uiPriority="31" w:unhideWhenUsed="0" w:qFormat="1"/>
-    <w:lsdException w:name="Intense Reference" w:semiHidden="0" w:uiPriority="32" w:unhideWhenUsed="0" w:qFormat="1"/>
-    <w:lsdException w:name="Book Title" w:semiHidden="0" w:uiPriority="33" w:unhideWhenUsed="0" w:qFormat="1"/>
-    <w:lsdException w:name="Bibliography" w:uiPriority="37"/>
-    <w:lsdException w:name="TOC Heading" w:uiPriority="39" w:qFormat="1"/>
+  <w:latentStyles w:defLockedState="0" w:defUIPriority="99" w:defSemiHidden="0" w:defUnhideWhenUsed="0" w:defQFormat="0" w:count="371">
+    <w:lsdException w:name="Normal" w:uiPriority="0" w:qFormat="1"/>
+    <w:lsdException w:name="heading 1" w:uiPriority="9" w:qFormat="1"/>
+    <w:lsdException w:name="heading 2" w:semiHidden="1" w:uiPriority="9" w:unhideWhenUsed="1" w:qFormat="1"/>
+    <w:lsdException w:name="heading 3" w:semiHidden="1" w:uiPriority="9" w:unhideWhenUsed="1" w:qFormat="1"/>
+    <w:lsdException w:name="heading 4" w:semiHidden="1" w:uiPriority="9" w:unhideWhenUsed="1" w:qFormat="1"/>
+    <w:lsdException w:name="heading 5" w:semiHidden="1" w:uiPriority="9" w:unhideWhenUsed="1" w:qFormat="1"/>
+    <w:lsdException w:name="heading 6" w:semiHidden="1" w:uiPriority="9" w:unhideWhenUsed="1" w:qFormat="1"/>
+    <w:lsdException w:name="heading 7" w:semiHidden="1" w:uiPriority="9" w:unhideWhenUsed="1" w:qFormat="1"/>
+    <w:lsdException w:name="heading 8" w:semiHidden="1" w:uiPriority="9" w:unhideWhenUsed="1" w:qFormat="1"/>
+    <w:lsdException w:name="heading 9" w:semiHidden="1" w:uiPriority="9" w:unhideWhenUsed="1" w:qFormat="1"/>
+    <w:lsdException w:name="index 1" w:semiHidden="1" w:unhideWhenUsed="1"/>
+    <w:lsdException w:name="index 2" w:semiHidden="1" w:unhideWhenUsed="1"/>
+    <w:lsdException w:name="index 3" w:semiHidden="1" w:unhideWhenUsed="1"/>
+    <w:lsdException w:name="index 4" w:semiHidden="1" w:unhideWhenUsed="1"/>
+    <w:lsdException w:name="index 5" w:semiHidden="1" w:unhideWhenUsed="1"/>
+    <w:lsdException w:name="index 6" w:semiHidden="1" w:unhideWhenUsed="1"/>
+    <w:lsdException w:name="index 7" w:semiHidden="1" w:unhideWhenUsed="1"/>
+    <w:lsdException w:name="index 8" w:semiHidden="1" w:unhideWhenUsed="1"/>
+    <w:lsdException w:name="index 9" w:semiHidden="1" w:unhideWhenUsed="1"/>
+    <w:lsdException w:name="toc 1" w:semiHidden="1" w:uiPriority="39" w:unhideWhenUsed="1"/>
+    <w:lsdException w:name="toc 2" w:semiHidden="1" w:uiPriority="39" w:unhideWhenUsed="1"/>
+    <w:lsdException w:name="toc 3" w:semiHidden="1" w:uiPriority="39" w:unhideWhenUsed="1"/>
+    <w:lsdException w:name="toc 4" w:semiHidden="1" w:uiPriority="39" w:unhideWhenUsed="1"/>
+    <w:lsdException w:name="toc 5" w:semiHidden="1" w:uiPriority="39" w:unhideWhenUsed="1"/>
+    <w:lsdException w:name="toc 6" w:semiHidden="1" w:uiPriority="39" w:unhideWhenUsed="1"/>
+    <w:lsdException w:name="toc 7" w:semiHidden="1" w:uiPriority="39" w:unhideWhenUsed="1"/>
+    <w:lsdException w:name="toc 8" w:semiHidden="1" w:uiPriority="39" w:unhideWhenUsed="1"/>
+    <w:lsdException w:name="toc 9" w:semiHidden="1" w:uiPriority="39" w:unhideWhenUsed="1"/>
+    <w:lsdException w:name="Normal Indent" w:semiHidden="1" w:unhideWhenUsed="1"/>
+    <w:lsdException w:name="footnote text" w:semiHidden="1" w:unhideWhenUsed="1"/>
+    <w:lsdException w:name="annotation text" w:semiHidden="1" w:unhideWhenUsed="1"/>
+    <w:lsdException w:name="header" w:semiHidden="1" w:unhideWhenUsed="1"/>
+    <w:lsdException w:name="footer" w:semiHidden="1" w:unhideWhenUsed="1"/>
+    <w:lsdException w:name="index heading" w:semiHidden="1" w:unhideWhenUsed="1"/>
+    <w:lsdException w:name="caption" w:semiHidden="1" w:uiPriority="35" w:unhideWhenUsed="1" w:qFormat="1"/>
+    <w:lsdException w:name="table of figures" w:semiHidden="1" w:unhideWhenUsed="1"/>
+    <w:lsdException w:name="envelope address" w:semiHidden="1" w:unhideWhenUsed="1"/>
+    <w:lsdException w:name="envelope return" w:semiHidden="1" w:unhideWhenUsed="1"/>
+    <w:lsdException w:name="footnote reference" w:semiHidden="1" w:unhideWhenUsed="1"/>
+    <w:lsdException w:name="annotation reference" w:semiHidden="1" w:unhideWhenUsed="1"/>
+    <w:lsdException w:name="line number" w:semiHidden="1" w:unhideWhenUsed="1"/>
+    <w:lsdException w:name="page number" w:semiHidden="1" w:unhideWhenUsed="1"/>
+    <w:lsdException w:name="endnote reference" w:semiHidden="1" w:unhideWhenUsed="1"/>
+    <w:lsdException w:name="endnote text" w:semiHidden="1" w:unhideWhenUsed="1"/>
+    <w:lsdException w:name="table of authorities" w:semiHidden="1" w:unhideWhenUsed="1"/>
+    <w:lsdException w:name="macro" w:semiHidden="1" w:unhideWhenUsed="1"/>
+    <w:lsdException w:name="toa heading" w:semiHidden="1" w:unhideWhenUsed="1"/>
+    <w:lsdException w:name="List" w:semiHidden="1" w:unhideWhenUsed="1"/>
+    <w:lsdException w:name="List Bullet" w:semiHidden="1" w:unhideWhenUsed="1"/>
+    <w:lsdException w:name="List Number" w:semiHidden="1" w:unhideWhenUsed="1"/>
+    <w:lsdException w:name="List 2" w:semiHidden="1" w:unhideWhenUsed="1"/>
+    <w:lsdException w:name="List 3" w:semiHidden="1" w:unhideWhenUsed="1"/>
+    <w:lsdException w:name="List 4" w:semiHidden="1" w:unhideWhenUsed="1"/>
+    <w:lsdException w:name="List 5" w:semiHidden="1" w:unhideWhenUsed="1"/>
+    <w:lsdException w:name="List Bullet 2" w:semiHidden="1" w:unhideWhenUsed="1"/>
+    <w:lsdException w:name="List Bullet 3" w:semiHidden="1" w:unhideWhenUsed="1"/>
+    <w:lsdException w:name="List Bullet 4" w:semiHidden="1" w:unhideWhenUsed="1"/>
+    <w:lsdException w:name="List Bullet 5" w:semiHidden="1" w:unhideWhenUsed="1"/>
+    <w:lsdException w:name="List Number 2" w:semiHidden="1" w:unhideWhenUsed="1"/>
+    <w:lsdException w:name="List Number 3" w:semiHidden="1" w:unhideWhenUsed="1"/>
+    <w:lsdException w:name="List Number 4" w:semiHidden="1" w:unhideWhenUsed="1"/>
+    <w:lsdException w:name="List Number 5" w:semiHidden="1" w:unhideWhenUsed="1"/>
+    <w:lsdException w:name="Title" w:uiPriority="10" w:qFormat="1"/>
+    <w:lsdException w:name="Closing" w:semiHidden="1" w:unhideWhenUsed="1"/>
+    <w:lsdException w:name="Signature" w:semiHidden="1" w:unhideWhenUsed="1"/>
+    <w:lsdException w:name="Default Paragraph Font" w:semiHidden="1" w:uiPriority="1" w:unhideWhenUsed="1"/>
+    <w:lsdException w:name="Body Text" w:semiHidden="1" w:unhideWhenUsed="1"/>
+    <w:lsdException w:name="Body Text Indent" w:semiHidden="1" w:unhideWhenUsed="1"/>
+    <w:lsdException w:name="List Continue" w:semiHidden="1" w:unhideWhenUsed="1"/>
+    <w:lsdException w:name="List Continue 2" w:semiHidden="1" w:unhideWhenUsed="1"/>
+    <w:lsdException w:name="List Continue 3" w:semiHidden="1" w:unhideWhenUsed="1"/>
+    <w:lsdException w:name="List Continue 4" w:semiHidden="1" w:unhideWhenUsed="1"/>
+    <w:lsdException w:name="List Continue 5" w:semiHidden="1" w:unhideWhenUsed="1"/>
+    <w:lsdException w:name="Message Header" w:semiHidden="1" w:unhideWhenUsed="1"/>
+    <w:lsdException w:name="Subtitle" w:uiPriority="11" w:qFormat="1"/>
+    <w:lsdException w:name="Salutation" w:semiHidden="1" w:unhideWhenUsed="1"/>
+    <w:lsdException w:name="Date" w:semiHidden="1" w:unhideWhenUsed="1"/>
+    <w:lsdException w:name="Body Text First Indent" w:semiHidden="1" w:unhideWhenUsed="1"/>
+    <w:lsdException w:name="Body Text First Indent 2" w:semiHidden="1" w:unhideWhenUsed="1"/>
+    <w:lsdException w:name="Note Heading" w:semiHidden="1" w:unhideWhenUsed="1"/>
+    <w:lsdException w:name="Body Text 2" w:semiHidden="1" w:unhideWhenUsed="1"/>
+    <w:lsdException w:name="Body Text 3" w:semiHidden="1" w:unhideWhenUsed="1"/>
+    <w:lsdException w:name="Body Text Indent 2" w:semiHidden="1" w:unhideWhenUsed="1"/>
+    <w:lsdException w:name="Body Text Indent 3" w:semiHidden="1" w:unhideWhenUsed="1"/>
+    <w:lsdException w:name="Block Text" w:semiHidden="1" w:unhideWhenUsed="1"/>
+    <w:lsdException w:name="Hyperlink" w:semiHidden="1" w:unhideWhenUsed="1"/>
+    <w:lsdException w:name="FollowedHyperlink" w:semiHidden="1" w:unhideWhenUsed="1"/>
+    <w:lsdException w:name="Strong" w:uiPriority="22" w:qFormat="1"/>
+    <w:lsdException w:name="Emphasis" w:uiPriority="20" w:qFormat="1"/>
+    <w:lsdException w:name="Document Map" w:semiHidden="1" w:unhideWhenUsed="1"/>
+    <w:lsdException w:name="Plain Text" w:semiHidden="1" w:unhideWhenUsed="1"/>
+    <w:lsdException w:name="E-mail Signature" w:semiHidden="1" w:unhideWhenUsed="1"/>
+    <w:lsdException w:name="HTML Top of Form" w:semiHidden="1" w:unhideWhenUsed="1"/>
+    <w:lsdException w:name="HTML Bottom of Form" w:semiHidden="1" w:unhideWhenUsed="1"/>
+    <w:lsdException w:name="Normal (Web)" w:semiHidden="1" w:unhideWhenUsed="1"/>
+    <w:lsdException w:name="HTML Acronym" w:semiHidden="1" w:unhideWhenUsed="1"/>
+    <w:lsdException w:name="HTML Address" w:semiHidden="1" w:unhideWhenUsed="1"/>
+    <w:lsdException w:name="HTML Cite" w:semiHidden="1" w:unhideWhenUsed="1"/>
+    <w:lsdException w:name="HTML Code" w:semiHidden="1" w:unhideWhenUsed="1"/>
+    <w:lsdException w:name="HTML Definition" w:semiHidden="1" w:unhideWhenUsed="1"/>
+    <w:lsdException w:name="HTML Keyboard" w:semiHidden="1" w:unhideWhenUsed="1"/>
+    <w:lsdException w:name="HTML Preformatted" w:semiHidden="1" w:unhideWhenUsed="1"/>
+    <w:lsdException w:name="HTML Sample" w:semiHidden="1" w:unhideWhenUsed="1"/>
+    <w:lsdException w:name="HTML Typewriter" w:semiHidden="1" w:unhideWhenUsed="1"/>
+    <w:lsdException w:name="HTML Variable" w:semiHidden="1" w:unhideWhenUsed="1"/>
+    <w:lsdException w:name="Normal Table" w:semiHidden="1" w:unhideWhenUsed="1"/>
+    <w:lsdException w:name="annotation subject" w:semiHidden="1" w:unhideWhenUsed="1"/>
+    <w:lsdException w:name="No List" w:semiHidden="1" w:unhideWhenUsed="1"/>
+    <w:lsdException w:name="Outline List 1" w:semiHidden="1" w:unhideWhenUsed="1"/>
+    <w:lsdException w:name="Outline List 2" w:semiHidden="1" w:unhideWhenUsed="1"/>
+    <w:lsdException w:name="Outline List 3" w:semiHidden="1" w:unhideWhenUsed="1"/>
+    <w:lsdException w:name="Table Simple 1" w:semiHidden="1" w:unhideWhenUsed="1"/>
+    <w:lsdException w:name="Table Simple 2" w:semiHidden="1" w:unhideWhenUsed="1"/>
+    <w:lsdException w:name="Table Simple 3" w:semiHidden="1" w:unhideWhenUsed="1"/>
+    <w:lsdException w:name="Table Classic 1" w:semiHidden="1" w:unhideWhenUsed="1"/>
+    <w:lsdException w:name="Table Classic 2" w:semiHidden="1" w:unhideWhenUsed="1"/>
+    <w:lsdException w:name="Table Classic 3" w:semiHidden="1" w:unhideWhenUsed="1"/>
+    <w:lsdException w:name="Table Classic 4" w:semiHidden="1" w:unhideWhenUsed="1"/>
+    <w:lsdException w:name="Table Colorful 1" w:semiHidden="1" w:unhideWhenUsed="1"/>
+    <w:lsdException w:name="Table Colorful 2" w:semiHidden="1" w:unhideWhenUsed="1"/>
+    <w:lsdException w:name="Table Colorful 3" w:semiHidden="1" w:unhideWhenUsed="1"/>
+    <w:lsdException w:name="Table Columns 1" w:semiHidden="1" w:unhideWhenUsed="1"/>
+    <w:lsdException w:name="Table Columns 2" w:semiHidden="1" w:unhideWhenUsed="1"/>
+    <w:lsdException w:name="Table Columns 3" w:semiHidden="1" w:unhideWhenUsed="1"/>
+    <w:lsdException w:name="Table Columns 4" w:semiHidden="1" w:unhideWhenUsed="1"/>
+    <w:lsdException w:name="Table Columns 5" w:semiHidden="1" w:unhideWhenUsed="1"/>
+    <w:lsdException w:name="Table Grid 1" w:semiHidden="1" w:unhideWhenUsed="1"/>
+    <w:lsdException w:name="Table Grid 2" w:semiHidden="1" w:unhideWhenUsed="1"/>
+    <w:lsdException w:name="Table Grid 3" w:semiHidden="1" w:unhideWhenUsed="1"/>
+    <w:lsdException w:name="Table Grid 4" w:semiHidden="1" w:unhideWhenUsed="1"/>
+    <w:lsdException w:name="Table Grid 5" w:semiHidden="1" w:unhideWhenUsed="1"/>
+    <w:lsdException w:name="Table Grid 6" w:semiHidden="1" w:unhideWhenUsed="1"/>
+    <w:lsdException w:name="Table Grid 7" w:semiHidden="1" w:unhideWhenUsed="1"/>
+    <w:lsdException w:name="Table Grid 8" w:semiHidden="1" w:unhideWhenUsed="1"/>
+    <w:lsdException w:name="Table List 1" w:semiHidden="1" w:unhideWhenUsed="1"/>
+    <w:lsdException w:name="Table List 2" w:semiHidden="1" w:unhideWhenUsed="1"/>
+    <w:lsdException w:name="Table List 3" w:semiHidden="1" w:unhideWhenUsed="1"/>
+    <w:lsdException w:name="Table List 4" w:semiHidden="1" w:unhideWhenUsed="1"/>
+    <w:lsdException w:name="Table List 5" w:semiHidden="1" w:unhideWhenUsed="1"/>
+    <w:lsdException w:name="Table List 6" w:semiHidden="1" w:unhideWhenUsed="1"/>
+    <w:lsdException w:name="Table List 7" w:semiHidden="1" w:unhideWhenUsed="1"/>
+    <w:lsdException w:name="Table List 8" w:semiHidden="1" w:unhideWhenUsed="1"/>
+    <w:lsdException w:name="Table 3D effects 1" w:semiHidden="1" w:unhideWhenUsed="1"/>
+    <w:lsdException w:name="Table 3D effects 2" w:semiHidden="1" w:unhideWhenUsed="1"/>
+    <w:lsdException w:name="Table 3D effects 3" w:semiHidden="1" w:unhideWhenUsed="1"/>
+    <w:lsdException w:name="Table Contemporary" w:semiHidden="1" w:unhideWhenUsed="1"/>
+    <w:lsdException w:name="Table Elegant" w:semiHidden="1" w:unhideWhenUsed="1"/>
+    <w:lsdException w:name="Table Professional" w:semiHidden="1" w:unhideWhenUsed="1"/>
+    <w:lsdException w:name="Table Subtle 1" w:semiHidden="1" w:unhideWhenUsed="1"/>
+    <w:lsdException w:name="Table Subtle 2" w:semiHidden="1" w:unhideWhenUsed="1"/>
+    <w:lsdException w:name="Table Web 1" w:semiHidden="1" w:unhideWhenUsed="1"/>
+    <w:lsdException w:name="Table Web 2" w:semiHidden="1" w:unhideWhenUsed="1"/>
+    <w:lsdException w:name="Table Web 3" w:semiHidden="1" w:unhideWhenUsed="1"/>
+    <w:lsdException w:name="Balloon Text" w:semiHidden="1" w:unhideWhenUsed="1"/>
+    <w:lsdException w:name="Table Grid" w:uiPriority="59"/>
+    <w:lsdException w:name="Table Theme" w:semiHidden="1" w:unhideWhenUsed="1"/>
+    <w:lsdException w:name="Placeholder Text" w:semiHidden="1"/>
+    <w:lsdException w:name="No Spacing" w:uiPriority="1" w:qFormat="1"/>
+    <w:lsdException w:name="Light Shading" w:uiPriority="60"/>
+    <w:lsdException w:name="Light List" w:uiPriority="61"/>
+    <w:lsdException w:name="Light Grid" w:uiPriority="62"/>
+    <w:lsdException w:name="Medium Shading 1" w:uiPriority="63"/>
+    <w:lsdException w:name="Medium Shading 2" w:uiPriority="64"/>
+    <w:lsdException w:name="Medium List 1" w:uiPriority="65"/>
+    <w:lsdException w:name="Medium List 2" w:uiPriority="66"/>
+    <w:lsdException w:name="Medium Grid 1" w:uiPriority="67"/>
+    <w:lsdException w:name="Medium Grid 2" w:uiPriority="68"/>
+    <w:lsdException w:name="Medium Grid 3" w:uiPriority="69"/>
+    <w:lsdException w:name="Dark List" w:uiPriority="70"/>
+    <w:lsdException w:name="Colorful Shading" w:uiPriority="71"/>
+    <w:lsdException w:name="Colorful List" w:uiPriority="72"/>
+    <w:lsdException w:name="Colorful Grid" w:uiPriority="73"/>
+    <w:lsdException w:name="Light Shading Accent 1" w:uiPriority="60"/>
+    <w:lsdException w:name="Light List Accent 1" w:uiPriority="61"/>
+    <w:lsdException w:name="Light Grid Accent 1" w:uiPriority="62"/>
+    <w:lsdException w:name="Medium Shading 1 Accent 1" w:uiPriority="63"/>
+    <w:lsdException w:name="Medium Shading 2 Accent 1" w:uiPriority="64"/>
+    <w:lsdException w:name="Medium List 1 Accent 1" w:uiPriority="65"/>
+    <w:lsdException w:name="Revision" w:semiHidden="1"/>
+    <w:lsdException w:name="List Paragraph" w:uiPriority="34" w:qFormat="1"/>
+    <w:lsdException w:name="Quote" w:uiPriority="29" w:qFormat="1"/>
+    <w:lsdException w:name="Intense Quote" w:uiPriority="30" w:qFormat="1"/>
+    <w:lsdException w:name="Medium List 2 Accent 1" w:uiPriority="66"/>
+    <w:lsdException w:name="Medium Grid 1 Accent 1" w:uiPriority="67"/>
+    <w:lsdException w:name="Medium Grid 2 Accent 1" w:uiPriority="68"/>
+    <w:lsdException w:name="Medium Grid 3 Accent 1" w:uiPriority="69"/>
+    <w:lsdException w:name="Dark List Accent 1" w:uiPriority="70"/>
+    <w:lsdException w:name="Colorful Shading Accent 1" w:uiPriority="71"/>
+    <w:lsdException w:name="Colorful List Accent 1" w:uiPriority="72"/>
+    <w:lsdException w:name="Colorful Grid Accent 1" w:uiPriority="73"/>
+    <w:lsdException w:name="Light Shading Accent 2" w:uiPriority="60"/>
+    <w:lsdException w:name="Light List Accent 2" w:uiPriority="61"/>
+    <w:lsdException w:name="Light Grid Accent 2" w:uiPriority="62"/>
+    <w:lsdException w:name="Medium Shading 1 Accent 2" w:uiPriority="63"/>
+    <w:lsdException w:name="Medium Shading 2 Accent 2" w:uiPriority="64"/>
+    <w:lsdException w:name="Medium List 1 Accent 2" w:uiPriority="65"/>
+    <w:lsdException w:name="Medium List 2 Accent 2" w:uiPriority="66"/>
+    <w:lsdException w:name="Medium Grid 1 Accent 2" w:uiPriority="67"/>
+    <w:lsdException w:name="Medium Grid 2 Accent 2" w:uiPriority="68"/>
+    <w:lsdException w:name="Medium Grid 3 Accent 2" w:uiPriority="69"/>
+    <w:lsdException w:name="Dark List Accent 2" w:uiPriority="70"/>
+    <w:lsdException w:name="Colorful Shading Accent 2" w:uiPriority="71"/>
+    <w:lsdException w:name="Colorful List Accent 2" w:uiPriority="72"/>
+    <w:lsdException w:name="Colorful Grid Accent 2" w:uiPriority="73"/>
+    <w:lsdException w:name="Light Shading Accent 3" w:uiPriority="60"/>
+    <w:lsdException w:name="Light List Accent 3" w:uiPriority="61"/>
+    <w:lsdException w:name="Light Grid Accent 3" w:uiPriority="62"/>
+    <w:lsdException w:name="Medium Shading 1 Accent 3" w:uiPriority="63"/>
+    <w:lsdException w:name="Medium Shading 2 Accent 3" w:uiPriority="64"/>
+    <w:lsdException w:name="Medium List 1 Accent 3" w:uiPriority="65"/>
+    <w:lsdException w:name="Medium List 2 Accent 3" w:uiPriority="66"/>
+    <w:lsdException w:name="Medium Grid 1 Accent 3" w:uiPriority="67"/>
+    <w:lsdException w:name="Medium Grid 2 Accent 3" w:uiPriority="68"/>
+    <w:lsdException w:name="Medium Grid 3 Accent 3" w:uiPriority="69"/>
+    <w:lsdException w:name="Dark List Accent 3" w:uiPriority="70"/>
+    <w:lsdException w:name="Colorful Shading Accent 3" w:uiPriority="71"/>
+    <w:lsdException w:name="Colorful List Accent 3" w:uiPriority="72"/>
+    <w:lsdException w:name="Colorful Grid Accent 3" w:uiPriority="73"/>
+    <w:lsdException w:name="Light Shading Accent 4" w:uiPriority="60"/>
+    <w:lsdException w:name="Light List Accent 4" w:uiPriority="61"/>
+    <w:lsdException w:name="Light Grid Accent 4" w:uiPriority="62"/>
+    <w:lsdException w:name="Medium Shading 1 Accent 4" w:uiPriority="63"/>
+    <w:lsdException w:name="Medium Shading 2 Accent 4" w:uiPriority="64"/>
+    <w:lsdException w:name="Medium List 1 Accent 4" w:uiPriority="65"/>
+    <w:lsdException w:name="Medium List 2 Accent 4" w:uiPriority="66"/>
+    <w:lsdException w:name="Medium Grid 1 Accent 4" w:uiPriority="67"/>
+    <w:lsdException w:name="Medium Grid 2 Accent 4" w:uiPriority="68"/>
+    <w:lsdException w:name="Medium Grid 3 Accent 4" w:uiPriority="69"/>
+    <w:lsdException w:name="Dark List Accent 4" w:uiPriority="70"/>
+    <w:lsdException w:name="Colorful Shading Accent 4" w:uiPriority="71"/>
+    <w:lsdException w:name="Colorful List Accent 4" w:uiPriority="72"/>
+    <w:lsdException w:name="Colorful Grid Accent 4" w:uiPriority="73"/>
+    <w:lsdException w:name="Light Shading Accent 5" w:uiPriority="60"/>
+    <w:lsdException w:name="Light List Accent 5" w:uiPriority="61"/>
+    <w:lsdException w:name="Light Grid Accent 5" w:uiPriority="62"/>
+    <w:lsdException w:name="Medium Shading 1 Accent 5" w:uiPriority="63"/>
+    <w:lsdException w:name="Medium Shading 2 Accent 5" w:uiPriority="64"/>
+    <w:lsdException w:name="Medium List 1 Accent 5" w:uiPriority="65"/>
+    <w:lsdException w:name="Medium List 2 Accent 5" w:uiPriority="66"/>
+    <w:lsdException w:name="Medium Grid 1 Accent 5" w:uiPriority="67"/>
+    <w:lsdException w:name="Medium Grid 2 Accent 5" w:uiPriority="68"/>
+    <w:lsdException w:name="Medium Grid 3 Accent 5" w:uiPriority="69"/>
+    <w:lsdException w:name="Dark List Accent 5" w:uiPriority="70"/>
+    <w:lsdException w:name="Colorful Shading Accent 5" w:uiPriority="71"/>
+    <w:lsdException w:name="Colorful List Accent 5" w:uiPriority="72"/>
+    <w:lsdException w:name="Colorful Grid Accent 5" w:uiPriority="73"/>
+    <w:lsdException w:name="Light Shading Accent 6" w:uiPriority="60"/>
+    <w:lsdException w:name="Light List Accent 6" w:uiPriority="61"/>
+    <w:lsdException w:name="Light Grid Accent 6" w:uiPriority="62"/>
+    <w:lsdException w:name="Medium Shading 1 Accent 6" w:uiPriority="63"/>
+    <w:lsdException w:name="Medium Shading 2 Accent 6" w:uiPriority="64"/>
+    <w:lsdException w:name="Medium List 1 Accent 6" w:uiPriority="65"/>
+    <w:lsdException w:name="Medium List 2 Accent 6" w:uiPriority="66"/>
+    <w:lsdException w:name="Medium Grid 1 Accent 6" w:uiPriority="67"/>
+    <w:lsdException w:name="Medium Grid 2 Accent 6" w:uiPriority="68"/>
+    <w:lsdException w:name="Medium Grid 3 Accent 6" w:uiPriority="69"/>
+    <w:lsdException w:name="Dark List Accent 6" w:uiPriority="70"/>
+    <w:lsdException w:name="Colorful Shading Accent 6" w:uiPriority="71"/>
+    <w:lsdException w:name="Colorful List Accent 6" w:uiPriority="72"/>
+    <w:lsdException w:name="Colorful Grid Accent 6" w:uiPriority="73"/>
+    <w:lsdException w:name="Subtle Emphasis" w:uiPriority="19" w:qFormat="1"/>
+    <w:lsdException w:name="Intense Emphasis" w:uiPriority="21" w:qFormat="1"/>
+    <w:lsdException w:name="Subtle Reference" w:uiPriority="31" w:qFormat="1"/>
+    <w:lsdException w:name="Intense Reference" w:uiPriority="32" w:qFormat="1"/>
+    <w:lsdException w:name="Book Title" w:uiPriority="33" w:qFormat="1"/>
+    <w:lsdException w:name="Bibliography" w:semiHidden="1" w:uiPriority="37" w:unhideWhenUsed="1"/>
+    <w:lsdException w:name="TOC Heading" w:semiHidden="1" w:uiPriority="39" w:unhideWhenUsed="1" w:qFormat="1"/>
+    <w:lsdException w:name="Plain Table 1" w:uiPriority="41"/>
+    <w:lsdException w:name="Plain Table 2" w:uiPriority="42"/>
+    <w:lsdException w:name="Plain Table 3" w:uiPriority="43"/>
+    <w:lsdException w:name="Plain Table 4" w:uiPriority="44"/>
+    <w:lsdException w:name="Plain Table 5" w:uiPriority="45"/>
+    <w:lsdException w:name="Grid Table Light" w:uiPriority="40"/>
+    <w:lsdException w:name="Grid Table 1 Light" w:uiPriority="46"/>
+    <w:lsdException w:name="Grid Table 2" w:uiPriority="47"/>
+    <w:lsdException w:name="Grid Table 3" w:uiPriority="48"/>
+    <w:lsdException w:name="Grid Table 4" w:uiPriority="49"/>
+    <w:lsdException w:name="Grid Table 5 Dark" w:uiPriority="50"/>
+    <w:lsdException w:name="Grid Table 6 Colorful" w:uiPriority="51"/>
+    <w:lsdException w:name="Grid Table 7 Colorful" w:uiPriority="52"/>
+    <w:lsdException w:name="Grid Table 1 Light Accent 1" w:uiPriority="46"/>
+    <w:lsdException w:name="Grid Table 2 Accent 1" w:uiPriority="47"/>
+    <w:lsdException w:name="Grid Table 3 Accent 1" w:uiPriority="48"/>
+    <w:lsdException w:name="Grid Table 4 Accent 1" w:uiPriority="49"/>
+    <w:lsdException w:name="Grid Table 5 Dark Accent 1" w:uiPriority="50"/>
+    <w:lsdException w:name="Grid Table 6 Colorful Accent 1" w:uiPriority="51"/>
+    <w:lsdException w:name="Grid Table 7 Colorful Accent 1" w:uiPriority="52"/>
+    <w:lsdException w:name="Grid Table 1 Light Accent 2" w:uiPriority="46"/>
+    <w:lsdException w:name="Grid Table 2 Accent 2" w:uiPriority="47"/>
+    <w:lsdException w:name="Grid Table 3 Accent 2" w:uiPriority="48"/>
+    <w:lsdException w:name="Grid Table 4 Accent 2" w:uiPriority="49"/>
+    <w:lsdException w:name="Grid Table 5 Dark Accent 2" w:uiPriority="50"/>
+    <w:lsdException w:name="Grid Table 6 Colorful Accent 2" w:uiPriority="51"/>
+    <w:lsdException w:name="Grid Table 7 Colorful Accent 2" w:uiPriority="52"/>
+    <w:lsdException w:name="Grid Table 1 Light Accent 3" w:uiPriority="46"/>
+    <w:lsdException w:name="Grid Table 2 Accent 3" w:uiPriority="47"/>
+    <w:lsdException w:name="Grid Table 3 Accent 3" w:uiPriority="48"/>
+    <w:lsdException w:name="Grid Table 4 Accent 3" w:uiPriority="49"/>
+    <w:lsdException w:name="Grid Table 5 Dark Accent 3" w:uiPriority="50"/>
+    <w:lsdException w:name="Grid Table 6 Colorful Accent 3" w:uiPriority="51"/>
+    <w:lsdException w:name="Grid Table 7 Colorful Accent 3" w:uiPriority="52"/>
+    <w:lsdException w:name="Grid Table 1 Light Accent 4" w:uiPriority="46"/>
+    <w:lsdException w:name="Grid Table 2 Accent 4" w:uiPriority="47"/>
+    <w:lsdException w:name="Grid Table 3 Accent 4" w:uiPriority="48"/>
+    <w:lsdException w:name="Grid Table 4 Accent 4" w:uiPriority="49"/>
+    <w:lsdException w:name="Grid Table 5 Dark Accent 4" w:uiPriority="50"/>
+    <w:lsdException w:name="Grid Table 6 Colorful Accent 4" w:uiPriority="51"/>
+    <w:lsdException w:name="Grid Table 7 Colorful Accent 4" w:uiPriority="52"/>
+    <w:lsdException w:name="Grid Table 1 Light Accent 5" w:uiPriority="46"/>
+    <w:lsdException w:name="Grid Table 2 Accent 5" w:uiPriority="47"/>
+    <w:lsdException w:name="Grid Table 3 Accent 5" w:uiPriority="48"/>
+    <w:lsdException w:name="Grid Table 4 Accent 5" w:uiPriority="49"/>
+    <w:lsdException w:name="Grid Table 5 Dark Accent 5" w:uiPriority="50"/>
+    <w:lsdException w:name="Grid Table 6 Colorful Accent 5" w:uiPriority="51"/>
+    <w:lsdException w:name="Grid Table 7 Colorful Accent 5" w:uiPriority="52"/>
+    <w:lsdException w:name="Grid Table 1 Light Accent 6" w:uiPriority="46"/>
+    <w:lsdException w:name="Grid Table 2 Accent 6" w:uiPriority="47"/>
+    <w:lsdException w:name="Grid Table 3 Accent 6" w:uiPriority="48"/>
+    <w:lsdException w:name="Grid Table 4 Accent 6" w:uiPriority="49"/>
+    <w:lsdException w:name="Grid Table 5 Dark Accent 6" w:uiPriority="50"/>
+    <w:lsdException w:name="Grid Table 6 Colorful Accent 6" w:uiPriority="51"/>
+    <w:lsdException w:name="Grid Table 7 Colorful Accent 6" w:uiPriority="52"/>
+    <w:lsdException w:name="List Table 1 Light" w:uiPriority="46"/>
+    <w:lsdException w:name="List Table 2" w:uiPriority="47"/>
+    <w:lsdException w:name="List Table 3" w:uiPriority="48"/>
+    <w:lsdException w:name="List Table 4" w:uiPriority="49"/>
+    <w:lsdException w:name="List Table 5 Dark" w:uiPriority="50"/>
+    <w:lsdException w:name="List Table 6 Colorful" w:uiPriority="51"/>
+    <w:lsdException w:name="List Table 7 Colorful" w:uiPriority="52"/>
+    <w:lsdException w:name="List Table 1 Light Accent 1" w:uiPriority="46"/>
+    <w:lsdException w:name="List Table 2 Accent 1" w:uiPriority="47"/>
+    <w:lsdException w:name="List Table 3 Accent 1" w:uiPriority="48"/>
+    <w:lsdException w:name="List Table 4 Accent 1" w:uiPriority="49"/>
+    <w:lsdException w:name="List Table 5 Dark Accent 1" w:uiPriority="50"/>
+    <w:lsdException w:name="List Table 6 Colorful Accent 1" w:uiPriority="51"/>
+    <w:lsdException w:name="List Table 7 Colorful Accent 1" w:uiPriority="52"/>
+    <w:lsdException w:name="List Table 1 Light Accent 2" w:uiPriority="46"/>
+    <w:lsdException w:name="List Table 2 Accent 2" w:uiPriority="47"/>
+    <w:lsdException w:name="List Table 3 Accent 2" w:uiPriority="48"/>
+    <w:lsdException w:name="List Table 4 Accent 2" w:uiPriority="49"/>
+    <w:lsdException w:name="List Table 5 Dark Accent 2" w:uiPriority="50"/>
+    <w:lsdException w:name="List Table 6 Colorful Accent 2" w:uiPriority="51"/>
+    <w:lsdException w:name="List Table 7 Colorful Accent 2" w:uiPriority="52"/>
+    <w:lsdException w:name="List Table 1 Light Accent 3" w:uiPriority="46"/>
+    <w:lsdException w:name="List Table 2 Accent 3" w:uiPriority="47"/>
+    <w:lsdException w:name="List Table 3 Accent 3" w:uiPriority="48"/>
+    <w:lsdException w:name="List Table 4 Accent 3" w:uiPriority="49"/>
+    <w:lsdException w:name="List Table 5 Dark Accent 3" w:uiPriority="50"/>
+    <w:lsdException w:name="List Table 6 Colorful Accent 3" w:uiPriority="51"/>
+    <w:lsdException w:name="List Table 7 Colorful Accent 3" w:uiPriority="52"/>
+    <w:lsdException w:name="List Table 1 Light Accent 4" w:uiPriority="46"/>
+    <w:lsdException w:name="List Table 2 Accent 4" w:uiPriority="47"/>
+    <w:lsdException w:name="List Table 3 Accent 4" w:uiPriority="48"/>
+    <w:lsdException w:name="List Table 4 Accent 4" w:uiPriority="49"/>
+    <w:lsdException w:name="List Table 5 Dark Accent 4" w:uiPriority="50"/>
+    <w:lsdException w:name="List Table 6 Colorful Accent 4" w:uiPriority="51"/>
+    <w:lsdException w:name="List Table 7 Colorful Accent 4" w:uiPriority="52"/>
+    <w:lsdException w:name="List Table 1 Light Accent 5" w:uiPriority="46"/>
+    <w:lsdException w:name="List Table 2 Accent 5" w:uiPriority="47"/>
+    <w:lsdException w:name="List Table 3 Accent 5" w:uiPriority="48"/>
+    <w:lsdException w:name="List Table 4 Accent 5" w:uiPriority="49"/>
+    <w:lsdException w:name="List Table 5 Dark Accent 5" w:uiPriority="50"/>
+    <w:lsdException w:name="List Table 6 Colorful Accent 5" w:uiPriority="51"/>
+    <w:lsdException w:name="List Table 7 Colorful Accent 5" w:uiPriority="52"/>
+    <w:lsdException w:name="List Table 1 Light Accent 6" w:uiPriority="46"/>
+    <w:lsdException w:name="List Table 2 Accent 6" w:uiPriority="47"/>
+    <w:lsdException w:name="List Table 3 Accent 6" w:uiPriority="48"/>
+    <w:lsdException w:name="List Table 4 Accent 6" w:uiPriority="49"/>
+    <w:lsdException w:name="List Table 5 Dark Accent 6" w:uiPriority="50"/>
+    <w:lsdException w:name="List Table 6 Colorful Accent 6" w:uiPriority="51"/>
+    <w:lsdException w:name="List Table 7 Colorful Accent 6" w:uiPriority="52"/>
   </w:latentStyles>
   <w:style w:type="paragraph" w:default="1" w:styleId="Normal">
     <w:name w:val="Normal"/>
@@ -5011,7 +4759,7 @@
 </file>
 
 <file path=customXml/itemProps1.xml><?xml version="1.0" encoding="utf-8"?>
-<ds:datastoreItem xmlns:ds="http://schemas.openxmlformats.org/officeDocument/2006/customXml" ds:itemID="{8B79620E-7557-4837-8F97-24BFA5847144}">
+<ds:datastoreItem xmlns:ds="http://schemas.openxmlformats.org/officeDocument/2006/customXml" ds:itemID="{E6A34BB4-2BB2-490C-9E30-A5A35880516E}">
   <ds:schemaRefs>
     <ds:schemaRef ds:uri="http://schemas.openxmlformats.org/officeDocument/2006/bibliography"/>
   </ds:schemaRefs>

</xml_diff>